<commit_message>
Receiving messages from queue
Adding RabbitMQ repository, impleneting listening of messages from queue
</commit_message>
<xml_diff>
--- a/docs/QUEUE TEST TASK.docx
+++ b/docs/QUEUE TEST TASK.docx
@@ -3570,9 +3570,11 @@
       <w:r>
         <w:t xml:space="preserve"> </w:t>
       </w:r>
+      <w:bookmarkStart w:id="10" w:name="_GoBack"/>
       <w:r>
         <w:t>https://www.rabbitmq.com/tutorials/tutorial-one-java.html</w:t>
       </w:r>
+      <w:bookmarkEnd w:id="10"/>
       <w:r>
         <w:t xml:space="preserve"> </w:t>
       </w:r>
@@ -3746,8 +3748,8 @@
           <w:lang w:val="en-GB"/>
         </w:rPr>
       </w:pPr>
-      <w:bookmarkStart w:id="10" w:name="_Toc431678002"/>
-      <w:bookmarkStart w:id="11" w:name="_Toc431678368"/>
+      <w:bookmarkStart w:id="11" w:name="_Toc431678002"/>
+      <w:bookmarkStart w:id="12" w:name="_Toc431678368"/>
       <w:r>
         <w:rPr>
           <w:lang w:val="en-GB"/>
@@ -3755,8 +3757,8 @@
         <w:lastRenderedPageBreak/>
         <w:t>Service configuration file</w:t>
       </w:r>
-      <w:bookmarkEnd w:id="10"/>
       <w:bookmarkEnd w:id="11"/>
+      <w:bookmarkEnd w:id="12"/>
     </w:p>
     <w:p>
       <w:pPr>
@@ -3870,8 +3872,8 @@
           <w:lang w:val="en-GB"/>
         </w:rPr>
       </w:pPr>
-      <w:bookmarkStart w:id="12" w:name="_Toc431678003"/>
-      <w:bookmarkStart w:id="13" w:name="_Toc431678369"/>
+      <w:bookmarkStart w:id="13" w:name="_Toc431678003"/>
+      <w:bookmarkStart w:id="14" w:name="_Toc431678369"/>
       <w:r>
         <w:rPr>
           <w:lang w:val="en-GB"/>
@@ -3884,8 +3886,8 @@
         </w:rPr>
         <w:t>PLAN</w:t>
       </w:r>
-      <w:bookmarkEnd w:id="12"/>
       <w:bookmarkEnd w:id="13"/>
+      <w:bookmarkEnd w:id="14"/>
     </w:p>
     <w:p>
       <w:pPr>
@@ -3896,11 +3898,13 @@
         </w:numPr>
         <w:rPr>
           <w:b/>
-          <w:lang w:val="en-GB"/>
-        </w:rPr>
-      </w:pPr>
-      <w:r>
-        <w:rPr>
+          <w:color w:val="00B050"/>
+          <w:lang w:val="en-GB"/>
+        </w:rPr>
+      </w:pPr>
+      <w:r>
+        <w:rPr>
+          <w:color w:val="00B050"/>
           <w:lang w:val="en-GB"/>
         </w:rPr>
         <w:t>Tested calculator</w:t>
@@ -3943,8 +3947,6 @@
         </w:rPr>
         <w:t>Decode input messages</w:t>
       </w:r>
-      <w:bookmarkStart w:id="14" w:name="_GoBack"/>
-      <w:bookmarkEnd w:id="14"/>
     </w:p>
     <w:p>
       <w:pPr>
@@ -15353,7 +15355,7 @@
           <w:rPr>
             <w:noProof/>
           </w:rPr>
-          <w:t>6</w:t>
+          <w:t>5</w:t>
         </w:r>
         <w:r>
           <w:rPr>
@@ -17362,7 +17364,7 @@
 </file>
 
 <file path=customXml/itemProps1.xml><?xml version="1.0" encoding="utf-8"?>
-<ds:datastoreItem xmlns:ds="http://schemas.openxmlformats.org/officeDocument/2006/customXml" ds:itemID="{4F4A414A-1B99-47D3-A661-975B0A4A78E9}">
+<ds:datastoreItem xmlns:ds="http://schemas.openxmlformats.org/officeDocument/2006/customXml" ds:itemID="{4CCAFE9B-FC09-41C9-B4F0-9B9BE1CC753B}">
   <ds:schemaRefs>
     <ds:schemaRef ds:uri="http://schemas.openxmlformats.org/officeDocument/2006/bibliography"/>
   </ds:schemaRefs>

</xml_diff>

<commit_message>
Publish-subscribe model implementing / message decoding using JSON
Renamed some packages and Main-class, Receiver class to Subscriber,
extracted the Connection and Channel responsibilities
</commit_message>
<xml_diff>
--- a/docs/QUEUE TEST TASK.docx
+++ b/docs/QUEUE TEST TASK.docx
@@ -42,7 +42,7 @@
       <w:r>
         <w:fldChar w:fldCharType="separate"/>
       </w:r>
-      <w:hyperlink w:anchor="_Toc431678363" w:history="1">
+      <w:hyperlink w:anchor="_Toc431736856" w:history="1">
         <w:r>
           <w:rPr>
             <w:rStyle w:val="Hyperlink"/>
@@ -69,7 +69,7 @@
             <w:noProof/>
             <w:webHidden/>
           </w:rPr>
-          <w:instrText xml:space="preserve"> PAGEREF _Toc431678363 \h </w:instrText>
+          <w:instrText xml:space="preserve"> PAGEREF _Toc431736856 \h </w:instrText>
         </w:r>
         <w:r>
           <w:rPr>
@@ -117,7 +117,7 @@
           <w:lang w:eastAsia="et-EE"/>
         </w:rPr>
       </w:pPr>
-      <w:hyperlink w:anchor="_Toc431678364" w:history="1">
+      <w:hyperlink w:anchor="_Toc431736857" w:history="1">
         <w:r>
           <w:rPr>
             <w:rStyle w:val="Hyperlink"/>
@@ -144,7 +144,7 @@
             <w:noProof/>
             <w:webHidden/>
           </w:rPr>
-          <w:instrText xml:space="preserve"> PAGEREF _Toc431678364 \h </w:instrText>
+          <w:instrText xml:space="preserve"> PAGEREF _Toc431736857 \h </w:instrText>
         </w:r>
         <w:r>
           <w:rPr>
@@ -192,7 +192,7 @@
           <w:lang w:eastAsia="et-EE"/>
         </w:rPr>
       </w:pPr>
-      <w:hyperlink w:anchor="_Toc431678365" w:history="1">
+      <w:hyperlink w:anchor="_Toc431736858" w:history="1">
         <w:r>
           <w:rPr>
             <w:rStyle w:val="Hyperlink"/>
@@ -219,7 +219,7 @@
             <w:noProof/>
             <w:webHidden/>
           </w:rPr>
-          <w:instrText xml:space="preserve"> PAGEREF _Toc431678365 \h </w:instrText>
+          <w:instrText xml:space="preserve"> PAGEREF _Toc431736858 \h </w:instrText>
         </w:r>
         <w:r>
           <w:rPr>
@@ -267,7 +267,7 @@
           <w:lang w:eastAsia="et-EE"/>
         </w:rPr>
       </w:pPr>
-      <w:hyperlink w:anchor="_Toc431678366" w:history="1">
+      <w:hyperlink w:anchor="_Toc431736859" w:history="1">
         <w:r>
           <w:rPr>
             <w:rStyle w:val="Hyperlink"/>
@@ -295,7 +295,7 @@
             <w:noProof/>
             <w:webHidden/>
           </w:rPr>
-          <w:instrText xml:space="preserve"> PAGEREF _Toc431678366 \h </w:instrText>
+          <w:instrText xml:space="preserve"> PAGEREF _Toc431736859 \h </w:instrText>
         </w:r>
         <w:r>
           <w:rPr>
@@ -343,7 +343,7 @@
           <w:lang w:eastAsia="et-EE"/>
         </w:rPr>
       </w:pPr>
-      <w:hyperlink w:anchor="_Toc431678367" w:history="1">
+      <w:hyperlink w:anchor="_Toc431736860" w:history="1">
         <w:r>
           <w:rPr>
             <w:rStyle w:val="Hyperlink"/>
@@ -371,7 +371,7 @@
             <w:noProof/>
             <w:webHidden/>
           </w:rPr>
-          <w:instrText xml:space="preserve"> PAGEREF _Toc431678367 \h </w:instrText>
+          <w:instrText xml:space="preserve"> PAGEREF _Toc431736860 \h </w:instrText>
         </w:r>
         <w:r>
           <w:rPr>
@@ -419,7 +419,7 @@
           <w:lang w:eastAsia="et-EE"/>
         </w:rPr>
       </w:pPr>
-      <w:hyperlink w:anchor="_Toc431678368" w:history="1">
+      <w:hyperlink w:anchor="_Toc431736861" w:history="1">
         <w:r>
           <w:rPr>
             <w:rStyle w:val="Hyperlink"/>
@@ -447,7 +447,7 @@
             <w:noProof/>
             <w:webHidden/>
           </w:rPr>
-          <w:instrText xml:space="preserve"> PAGEREF _Toc431678368 \h </w:instrText>
+          <w:instrText xml:space="preserve"> PAGEREF _Toc431736861 \h </w:instrText>
         </w:r>
         <w:r>
           <w:rPr>
@@ -495,7 +495,7 @@
           <w:lang w:eastAsia="et-EE"/>
         </w:rPr>
       </w:pPr>
-      <w:hyperlink w:anchor="_Toc431678369" w:history="1">
+      <w:hyperlink w:anchor="_Toc431736862" w:history="1">
         <w:r>
           <w:rPr>
             <w:rStyle w:val="Hyperlink"/>
@@ -523,7 +523,7 @@
             <w:noProof/>
             <w:webHidden/>
           </w:rPr>
-          <w:instrText xml:space="preserve"> PAGEREF _Toc431678369 \h </w:instrText>
+          <w:instrText xml:space="preserve"> PAGEREF _Toc431736862 \h </w:instrText>
         </w:r>
         <w:r>
           <w:rPr>
@@ -571,14 +571,14 @@
           <w:lang w:eastAsia="et-EE"/>
         </w:rPr>
       </w:pPr>
-      <w:hyperlink w:anchor="_Toc431678370" w:history="1">
+      <w:hyperlink w:anchor="_Toc431736863" w:history="1">
         <w:r>
           <w:rPr>
             <w:rStyle w:val="Hyperlink"/>
             <w:noProof/>
             <w:lang w:val="en-GB"/>
           </w:rPr>
-          <w:t>NB! GOOD CODE CONTAINS</w:t>
+          <w:t>Architecture model example</w:t>
         </w:r>
         <w:r>
           <w:rPr>
@@ -599,7 +599,7 @@
             <w:noProof/>
             <w:webHidden/>
           </w:rPr>
-          <w:instrText xml:space="preserve"> PAGEREF _Toc431678370 \h </w:instrText>
+          <w:instrText xml:space="preserve"> PAGEREF _Toc431736863 \h </w:instrText>
         </w:r>
         <w:r>
           <w:rPr>
@@ -647,7 +647,83 @@
           <w:lang w:eastAsia="et-EE"/>
         </w:rPr>
       </w:pPr>
-      <w:hyperlink w:anchor="_Toc431678371" w:history="1">
+      <w:hyperlink w:anchor="_Toc431736864" w:history="1">
+        <w:r>
+          <w:rPr>
+            <w:rStyle w:val="Hyperlink"/>
+            <w:noProof/>
+            <w:lang w:val="en-GB"/>
+          </w:rPr>
+          <w:t>NB! GOOD CODE CONTAINS</w:t>
+        </w:r>
+        <w:r>
+          <w:rPr>
+            <w:noProof/>
+            <w:webHidden/>
+          </w:rPr>
+          <w:tab/>
+        </w:r>
+        <w:r>
+          <w:rPr>
+            <w:noProof/>
+            <w:webHidden/>
+          </w:rPr>
+          <w:fldChar w:fldCharType="begin"/>
+        </w:r>
+        <w:r>
+          <w:rPr>
+            <w:noProof/>
+            <w:webHidden/>
+          </w:rPr>
+          <w:instrText xml:space="preserve"> PAGEREF _Toc431736864 \h </w:instrText>
+        </w:r>
+        <w:r>
+          <w:rPr>
+            <w:noProof/>
+            <w:webHidden/>
+          </w:rPr>
+        </w:r>
+        <w:r>
+          <w:rPr>
+            <w:noProof/>
+            <w:webHidden/>
+          </w:rPr>
+          <w:fldChar w:fldCharType="separate"/>
+        </w:r>
+        <w:r>
+          <w:rPr>
+            <w:noProof/>
+            <w:webHidden/>
+          </w:rPr>
+          <w:t>6</w:t>
+        </w:r>
+        <w:r>
+          <w:rPr>
+            <w:noProof/>
+            <w:webHidden/>
+          </w:rPr>
+          <w:fldChar w:fldCharType="end"/>
+        </w:r>
+      </w:hyperlink>
+    </w:p>
+    <w:p>
+      <w:pPr>
+        <w:pStyle w:val="TOC1"/>
+        <w:tabs>
+          <w:tab w:val="right" w:leader="dot" w:pos="9062"/>
+        </w:tabs>
+        <w:rPr>
+          <w:rFonts w:eastAsiaTheme="minorEastAsia"/>
+          <w:b w:val="0"/>
+          <w:bCs w:val="0"/>
+          <w:caps w:val="0"/>
+          <w:noProof/>
+          <w:sz w:val="22"/>
+          <w:szCs w:val="22"/>
+          <w:lang w:eastAsia="et-EE"/>
+        </w:rPr>
+      </w:pPr>
+      <w:hyperlink w:anchor="_Toc431736865" w:history="1">
         <w:r>
           <w:rPr>
             <w:rStyle w:val="Hyperlink"/>
@@ -675,7 +751,7 @@
             <w:noProof/>
             <w:webHidden/>
           </w:rPr>
-          <w:instrText xml:space="preserve"> PAGEREF _Toc431678371 \h </w:instrText>
+          <w:instrText xml:space="preserve"> PAGEREF _Toc431736865 \h </w:instrText>
         </w:r>
         <w:r>
           <w:rPr>
@@ -721,7 +797,7 @@
           <w:lang w:eastAsia="et-EE"/>
         </w:rPr>
       </w:pPr>
-      <w:hyperlink w:anchor="_Toc431678372" w:history="1">
+      <w:hyperlink w:anchor="_Toc431736866" w:history="1">
         <w:r>
           <w:rPr>
             <w:rStyle w:val="Hyperlink"/>
@@ -749,7 +825,7 @@
             <w:noProof/>
             <w:webHidden/>
           </w:rPr>
-          <w:instrText xml:space="preserve"> PAGEREF _Toc431678372 \h </w:instrText>
+          <w:instrText xml:space="preserve"> PAGEREF _Toc431736866 \h </w:instrText>
         </w:r>
         <w:r>
           <w:rPr>
@@ -795,7 +871,7 @@
           <w:lang w:eastAsia="et-EE"/>
         </w:rPr>
       </w:pPr>
-      <w:hyperlink w:anchor="_Toc431678373" w:history="1">
+      <w:hyperlink w:anchor="_Toc431736867" w:history="1">
         <w:r>
           <w:rPr>
             <w:rStyle w:val="Hyperlink"/>
@@ -823,7 +899,7 @@
             <w:noProof/>
             <w:webHidden/>
           </w:rPr>
-          <w:instrText xml:space="preserve"> PAGEREF _Toc431678373 \h </w:instrText>
+          <w:instrText xml:space="preserve"> PAGEREF _Toc431736867 \h </w:instrText>
         </w:r>
         <w:r>
           <w:rPr>
@@ -869,7 +945,7 @@
           <w:lang w:eastAsia="et-EE"/>
         </w:rPr>
       </w:pPr>
-      <w:hyperlink w:anchor="_Toc431678374" w:history="1">
+      <w:hyperlink w:anchor="_Toc431736868" w:history="1">
         <w:r>
           <w:rPr>
             <w:rStyle w:val="Hyperlink"/>
@@ -897,7 +973,7 @@
             <w:noProof/>
             <w:webHidden/>
           </w:rPr>
-          <w:instrText xml:space="preserve"> PAGEREF _Toc431678374 \h </w:instrText>
+          <w:instrText xml:space="preserve"> PAGEREF _Toc431736868 \h </w:instrText>
         </w:r>
         <w:r>
           <w:rPr>
@@ -955,7 +1031,7 @@
         <w:pStyle w:val="Heading1"/>
       </w:pPr>
       <w:bookmarkStart w:id="0" w:name="_Toc431677997"/>
-      <w:bookmarkStart w:id="1" w:name="_Toc431678363"/>
+      <w:bookmarkStart w:id="1" w:name="_Toc431736856"/>
       <w:r>
         <w:lastRenderedPageBreak/>
         <w:t>Original task</w:t>
@@ -1366,36 +1442,14 @@
         </w:numPr>
         <w:spacing w:after="0"/>
       </w:pPr>
-      <w:r>
-        <w:fldChar w:fldCharType="begin"/>
-      </w:r>
-      <w:r>
-        <w:instrText xml:space="preserve"> HYPERLINK "https://www.rabbitmq.com/" </w:instrText>
-      </w:r>
-      <w:r>
-        <w:fldChar w:fldCharType="separate"/>
-      </w:r>
-      <w:r>
-        <w:rPr>
-          <w:rStyle w:val="Hyperlink"/>
-        </w:rPr>
-        <w:t>https://w</w:t>
-      </w:r>
-      <w:r>
-        <w:rPr>
-          <w:rStyle w:val="Hyperlink"/>
-        </w:rPr>
-        <w:t>w</w:t>
-      </w:r>
-      <w:r>
-        <w:rPr>
-          <w:rStyle w:val="Hyperlink"/>
-        </w:rPr>
-        <w:t>w.rabbitmq.com/</w:t>
-      </w:r>
-      <w:r>
-        <w:fldChar w:fldCharType="end"/>
-      </w:r>
+      <w:hyperlink r:id="rId9" w:history="1">
+        <w:r>
+          <w:rPr>
+            <w:rStyle w:val="Hyperlink"/>
+          </w:rPr>
+          <w:t>https://www.rabbitmq.com/</w:t>
+        </w:r>
+      </w:hyperlink>
     </w:p>
     <w:p>
       <w:pPr>
@@ -1405,7 +1459,7 @@
         </w:numPr>
         <w:spacing w:after="0"/>
       </w:pPr>
-      <w:hyperlink r:id="rId9" w:history="1">
+      <w:hyperlink r:id="rId10" w:history="1">
         <w:r>
           <w:rPr>
             <w:rStyle w:val="Hyperlink"/>
@@ -1422,7 +1476,7 @@
         </w:numPr>
         <w:spacing w:after="0"/>
       </w:pPr>
-      <w:hyperlink r:id="rId10" w:history="1">
+      <w:hyperlink r:id="rId11" w:history="1">
         <w:r>
           <w:rPr>
             <w:rStyle w:val="Hyperlink"/>
@@ -1450,7 +1504,7 @@
         <w:pStyle w:val="Heading1"/>
       </w:pPr>
       <w:bookmarkStart w:id="2" w:name="_Toc431677998"/>
-      <w:bookmarkStart w:id="3" w:name="_Toc431678364"/>
+      <w:bookmarkStart w:id="3" w:name="_Toc431736857"/>
       <w:r>
         <w:lastRenderedPageBreak/>
         <w:t>Concepts</w:t>
@@ -1546,7 +1600,7 @@
         <w:spacing w:before="0"/>
       </w:pPr>
       <w:bookmarkStart w:id="4" w:name="_Toc431677999"/>
-      <w:bookmarkStart w:id="5" w:name="_Toc431678365"/>
+      <w:bookmarkStart w:id="5" w:name="_Toc431736858"/>
       <w:r>
         <w:t>Formula – extended</w:t>
       </w:r>
@@ -2693,7 +2747,7 @@
         </w:rPr>
       </w:pPr>
       <w:bookmarkStart w:id="6" w:name="_Toc431678000"/>
-      <w:bookmarkStart w:id="7" w:name="_Toc431678366"/>
+      <w:bookmarkStart w:id="7" w:name="_Toc431736859"/>
       <w:r>
         <w:rPr>
           <w:lang w:val="en-GB"/>
@@ -2860,7 +2914,7 @@
         </w:rPr>
       </w:pPr>
       <w:bookmarkStart w:id="8" w:name="_Toc431678001"/>
-      <w:bookmarkStart w:id="9" w:name="_Toc431678367"/>
+      <w:bookmarkStart w:id="9" w:name="_Toc431736860"/>
       <w:r>
         <w:rPr>
           <w:lang w:val="en-GB"/>
@@ -2935,7 +2989,7 @@
                     <pic:cNvPicPr/>
                   </pic:nvPicPr>
                   <pic:blipFill>
-                    <a:blip r:embed="rId11"/>
+                    <a:blip r:embed="rId12"/>
                     <a:stretch>
                       <a:fillRect/>
                     </a:stretch>
@@ -2984,24 +3038,14 @@
       <w:r>
         <w:t xml:space="preserve">Code example </w:t>
       </w:r>
-      <w:r>
-        <w:fldChar w:fldCharType="begin"/>
-      </w:r>
-      <w:r>
-        <w:instrText xml:space="preserve"> SEQ Code_example \* ARABIC </w:instrText>
-      </w:r>
-      <w:r>
-        <w:fldChar w:fldCharType="separate"/>
-      </w:r>
-      <w:r>
-        <w:rPr>
-          <w:noProof/>
-        </w:rPr>
-        <w:t>1</w:t>
-      </w:r>
-      <w:r>
-        <w:fldChar w:fldCharType="end"/>
-      </w:r>
+      <w:fldSimple w:instr=" SEQ Code_example \* ARABIC ">
+        <w:r>
+          <w:rPr>
+            <w:noProof/>
+          </w:rPr>
+          <w:t>1</w:t>
+        </w:r>
+      </w:fldSimple>
       <w:r>
         <w:t xml:space="preserve"> - json deconding {</w:t>
       </w:r>
@@ -3037,7 +3081,7 @@
                     <pic:cNvPicPr/>
                   </pic:nvPicPr>
                   <pic:blipFill>
-                    <a:blip r:embed="rId12"/>
+                    <a:blip r:embed="rId13"/>
                     <a:stretch>
                       <a:fillRect/>
                     </a:stretch>
@@ -3086,24 +3130,14 @@
       <w:r>
         <w:t xml:space="preserve">Code example </w:t>
       </w:r>
-      <w:r>
-        <w:fldChar w:fldCharType="begin"/>
-      </w:r>
-      <w:r>
-        <w:instrText xml:space="preserve"> SEQ Code_example \* ARABIC </w:instrText>
-      </w:r>
-      <w:r>
-        <w:fldChar w:fldCharType="separate"/>
-      </w:r>
-      <w:r>
-        <w:rPr>
-          <w:noProof/>
-        </w:rPr>
-        <w:t>2</w:t>
-      </w:r>
-      <w:r>
-        <w:fldChar w:fldCharType="end"/>
-      </w:r>
+      <w:fldSimple w:instr=" SEQ Code_example \* ARABIC ">
+        <w:r>
+          <w:rPr>
+            <w:noProof/>
+          </w:rPr>
+          <w:t>2</w:t>
+        </w:r>
+      </w:fldSimple>
       <w:r>
         <w:t xml:space="preserve"> - json encoding {</w:t>
       </w:r>
@@ -3245,7 +3279,7 @@
                     <pic:cNvPicPr/>
                   </pic:nvPicPr>
                   <pic:blipFill>
-                    <a:blip r:embed="rId13"/>
+                    <a:blip r:embed="rId14"/>
                     <a:stretch>
                       <a:fillRect/>
                     </a:stretch>
@@ -3296,24 +3330,14 @@
       <w:r>
         <w:t xml:space="preserve">Code example </w:t>
       </w:r>
-      <w:r>
-        <w:fldChar w:fldCharType="begin"/>
-      </w:r>
-      <w:r>
-        <w:instrText xml:space="preserve"> SEQ Code_example \* ARABIC </w:instrText>
-      </w:r>
-      <w:r>
-        <w:fldChar w:fldCharType="separate"/>
-      </w:r>
-      <w:r>
-        <w:rPr>
-          <w:noProof/>
-        </w:rPr>
-        <w:t>3</w:t>
-      </w:r>
-      <w:r>
-        <w:fldChar w:fldCharType="end"/>
-      </w:r>
+      <w:fldSimple w:instr=" SEQ Code_example \* ARABIC ">
+        <w:r>
+          <w:rPr>
+            <w:noProof/>
+          </w:rPr>
+          <w:t>3</w:t>
+        </w:r>
+      </w:fldSimple>
       <w:r>
         <w:t xml:space="preserve"> </w:t>
       </w:r>
@@ -3379,7 +3403,7 @@
                     <pic:cNvPicPr/>
                   </pic:nvPicPr>
                   <pic:blipFill>
-                    <a:blip r:embed="rId14"/>
+                    <a:blip r:embed="rId15"/>
                     <a:stretch>
                       <a:fillRect/>
                     </a:stretch>
@@ -3430,24 +3454,14 @@
       <w:r>
         <w:t xml:space="preserve">Code example </w:t>
       </w:r>
-      <w:r>
-        <w:fldChar w:fldCharType="begin"/>
-      </w:r>
-      <w:r>
-        <w:instrText xml:space="preserve"> SEQ Code_example \* ARABIC </w:instrText>
-      </w:r>
-      <w:r>
-        <w:fldChar w:fldCharType="separate"/>
-      </w:r>
-      <w:r>
-        <w:rPr>
-          <w:noProof/>
-        </w:rPr>
-        <w:t>4</w:t>
-      </w:r>
-      <w:r>
-        <w:fldChar w:fldCharType="end"/>
-      </w:r>
+      <w:fldSimple w:instr=" SEQ Code_example \* ARABIC ">
+        <w:r>
+          <w:rPr>
+            <w:noProof/>
+          </w:rPr>
+          <w:t>4</w:t>
+        </w:r>
+      </w:fldSimple>
       <w:r>
         <w:t xml:space="preserve"> - waiting for messages {</w:t>
       </w:r>
@@ -3495,7 +3509,7 @@
                     <pic:cNvPicPr/>
                   </pic:nvPicPr>
                   <pic:blipFill>
-                    <a:blip r:embed="rId15"/>
+                    <a:blip r:embed="rId16"/>
                     <a:stretch>
                       <a:fillRect/>
                     </a:stretch>
@@ -3546,35 +3560,23 @@
       <w:r>
         <w:t xml:space="preserve">Code example </w:t>
       </w:r>
-      <w:r>
-        <w:fldChar w:fldCharType="begin"/>
-      </w:r>
-      <w:r>
-        <w:instrText xml:space="preserve"> SEQ Code_example \* ARABIC </w:instrText>
-      </w:r>
-      <w:r>
-        <w:fldChar w:fldCharType="separate"/>
-      </w:r>
-      <w:r>
-        <w:rPr>
-          <w:noProof/>
-        </w:rPr>
-        <w:t>5</w:t>
-      </w:r>
-      <w:r>
-        <w:fldChar w:fldCharType="end"/>
-      </w:r>
+      <w:fldSimple w:instr=" SEQ Code_example \* ARABIC ">
+        <w:r>
+          <w:rPr>
+            <w:noProof/>
+          </w:rPr>
+          <w:t>5</w:t>
+        </w:r>
+      </w:fldSimple>
       <w:r>
         <w:t xml:space="preserve"> - handling messages {</w:t>
       </w:r>
       <w:r>
         <w:t xml:space="preserve"> </w:t>
       </w:r>
-      <w:bookmarkStart w:id="10" w:name="_GoBack"/>
       <w:r>
         <w:t>https://www.rabbitmq.com/tutorials/tutorial-one-java.html</w:t>
       </w:r>
-      <w:bookmarkEnd w:id="10"/>
       <w:r>
         <w:t xml:space="preserve"> </w:t>
       </w:r>
@@ -3622,7 +3624,7 @@
                     <pic:cNvPicPr/>
                   </pic:nvPicPr>
                   <pic:blipFill>
-                    <a:blip r:embed="rId16"/>
+                    <a:blip r:embed="rId17"/>
                     <a:stretch>
                       <a:fillRect/>
                     </a:stretch>
@@ -3748,8 +3750,8 @@
           <w:lang w:val="en-GB"/>
         </w:rPr>
       </w:pPr>
-      <w:bookmarkStart w:id="11" w:name="_Toc431678002"/>
-      <w:bookmarkStart w:id="12" w:name="_Toc431678368"/>
+      <w:bookmarkStart w:id="10" w:name="_Toc431678002"/>
+      <w:bookmarkStart w:id="11" w:name="_Toc431736861"/>
       <w:r>
         <w:rPr>
           <w:lang w:val="en-GB"/>
@@ -3757,8 +3759,8 @@
         <w:lastRenderedPageBreak/>
         <w:t>Service configuration file</w:t>
       </w:r>
+      <w:bookmarkEnd w:id="10"/>
       <w:bookmarkEnd w:id="11"/>
-      <w:bookmarkEnd w:id="12"/>
     </w:p>
     <w:p>
       <w:pPr>
@@ -3860,20 +3862,13 @@
     </w:p>
     <w:p>
       <w:pPr>
-        <w:rPr>
-          <w:lang w:val="en-GB"/>
-        </w:rPr>
-      </w:pPr>
-    </w:p>
-    <w:p>
-      <w:pPr>
         <w:pStyle w:val="Heading1"/>
         <w:rPr>
           <w:lang w:val="en-GB"/>
         </w:rPr>
       </w:pPr>
-      <w:bookmarkStart w:id="13" w:name="_Toc431678003"/>
-      <w:bookmarkStart w:id="14" w:name="_Toc431678369"/>
+      <w:bookmarkStart w:id="12" w:name="_Toc431678003"/>
+      <w:bookmarkStart w:id="13" w:name="_Toc431736862"/>
       <w:r>
         <w:rPr>
           <w:lang w:val="en-GB"/>
@@ -3886,8 +3881,8 @@
         </w:rPr>
         <w:t>PLAN</w:t>
       </w:r>
+      <w:bookmarkEnd w:id="12"/>
       <w:bookmarkEnd w:id="13"/>
-      <w:bookmarkEnd w:id="14"/>
     </w:p>
     <w:p>
       <w:pPr>
@@ -3924,6 +3919,7 @@
       </w:pPr>
       <w:r>
         <w:rPr>
+          <w:color w:val="00B050"/>
           <w:lang w:val="en-GB"/>
         </w:rPr>
         <w:t>Receive input messages</w:t>
@@ -3938,16 +3934,20 @@
         </w:numPr>
         <w:rPr>
           <w:b/>
-          <w:lang w:val="en-GB"/>
-        </w:rPr>
-      </w:pPr>
-      <w:r>
-        <w:rPr>
+          <w:color w:val="00B050"/>
+          <w:lang w:val="en-GB"/>
+        </w:rPr>
+      </w:pPr>
+      <w:bookmarkStart w:id="14" w:name="_GoBack"/>
+      <w:r>
+        <w:rPr>
+          <w:color w:val="00B050"/>
           <w:lang w:val="en-GB"/>
         </w:rPr>
         <w:t>Decode input messages</w:t>
       </w:r>
     </w:p>
+    <w:bookmarkEnd w:id="14"/>
     <w:p>
       <w:pPr>
         <w:pStyle w:val="ListParagraph"/>
@@ -4027,6 +4027,130 @@
     </w:p>
     <w:p>
       <w:pPr>
+        <w:pStyle w:val="Heading1"/>
+        <w:rPr>
+          <w:lang w:val="en-GB"/>
+        </w:rPr>
+      </w:pPr>
+      <w:bookmarkStart w:id="15" w:name="_Toc431736863"/>
+      <w:r>
+        <w:rPr>
+          <w:lang w:val="en-GB"/>
+        </w:rPr>
+        <w:t>Architecture model example</w:t>
+      </w:r>
+      <w:bookmarkEnd w:id="15"/>
+    </w:p>
+    <w:p>
+      <w:pPr>
+        <w:rPr>
+          <w:lang w:val="en-GB"/>
+        </w:rPr>
+      </w:pPr>
+    </w:p>
+    <w:p>
+      <w:pPr>
+        <w:keepNext/>
+      </w:pPr>
+      <w:r>
+        <w:rPr>
+          <w:noProof/>
+          <w:lang w:eastAsia="et-EE"/>
+        </w:rPr>
+        <w:drawing>
+          <wp:inline distT="0" distB="0" distL="0" distR="0" wp14:anchorId="2AF9CF29" wp14:editId="4C8D1D34">
+            <wp:extent cx="5760720" cy="2137078"/>
+            <wp:effectExtent l="152400" t="133350" r="144780" b="168275"/>
+            <wp:docPr id="8" name="Picture 8" descr="https://msdn.microsoft.com/en-us/library/Aa480027.aj2mpsoarch08(l=en-us).gif"/>
+            <wp:cNvGraphicFramePr>
+              <a:graphicFrameLocks xmlns:a="http://schemas.openxmlformats.org/drawingml/2006/main" noChangeAspect="1"/>
+            </wp:cNvGraphicFramePr>
+            <a:graphic xmlns:a="http://schemas.openxmlformats.org/drawingml/2006/main">
+              <a:graphicData uri="http://schemas.openxmlformats.org/drawingml/2006/picture">
+                <pic:pic xmlns:pic="http://schemas.openxmlformats.org/drawingml/2006/picture">
+                  <pic:nvPicPr>
+                    <pic:cNvPr id="0" name="Picture 1" descr="https://msdn.microsoft.com/en-us/library/Aa480027.aj2mpsoarch08(l=en-us).gif"/>
+                    <pic:cNvPicPr>
+                      <a:picLocks noChangeAspect="1" noChangeArrowheads="1"/>
+                    </pic:cNvPicPr>
+                  </pic:nvPicPr>
+                  <pic:blipFill>
+                    <a:blip r:embed="rId18">
+                      <a:extLst>
+                        <a:ext uri="{28A0092B-C50C-407E-A947-70E740481C1C}">
+                          <a14:useLocalDpi xmlns:a14="http://schemas.microsoft.com/office/drawing/2010/main" val="0"/>
+                        </a:ext>
+                      </a:extLst>
+                    </a:blip>
+                    <a:srcRect/>
+                    <a:stretch>
+                      <a:fillRect/>
+                    </a:stretch>
+                  </pic:blipFill>
+                  <pic:spPr bwMode="auto">
+                    <a:xfrm>
+                      <a:off x="0" y="0"/>
+                      <a:ext cx="5760720" cy="2137078"/>
+                    </a:xfrm>
+                    <a:prstGeom prst="rect">
+                      <a:avLst/>
+                    </a:prstGeom>
+                    <a:solidFill>
+                      <a:srgbClr val="FFFFFF">
+                        <a:shade val="85000"/>
+                      </a:srgbClr>
+                    </a:solidFill>
+                    <a:ln w="88900" cap="sq">
+                      <a:solidFill>
+                        <a:srgbClr val="FFFFFF"/>
+                      </a:solidFill>
+                      <a:miter lim="800000"/>
+                    </a:ln>
+                    <a:effectLst>
+                      <a:outerShdw blurRad="55000" dist="18000" dir="5400000" algn="tl" rotWithShape="0">
+                        <a:srgbClr val="000000">
+                          <a:alpha val="40000"/>
+                        </a:srgbClr>
+                      </a:outerShdw>
+                    </a:effectLst>
+                  </pic:spPr>
+                </pic:pic>
+              </a:graphicData>
+            </a:graphic>
+          </wp:inline>
+        </w:drawing>
+      </w:r>
+    </w:p>
+    <w:p>
+      <w:pPr>
+        <w:pStyle w:val="Caption"/>
+        <w:rPr>
+          <w:lang w:val="en-GB"/>
+        </w:rPr>
+      </w:pPr>
+      <w:r>
+        <w:t xml:space="preserve">Figure </w:t>
+      </w:r>
+      <w:fldSimple w:instr=" SEQ Figure \* ARABIC ">
+        <w:r>
+          <w:rPr>
+            <w:noProof/>
+          </w:rPr>
+          <w:t>1</w:t>
+        </w:r>
+      </w:fldSimple>
+      <w:r>
+        <w:t xml:space="preserve"> - publich-subscribe channel model {</w:t>
+      </w:r>
+      <w:r>
+        <w:t>https://msdn.microsoft.com/en-us/library/aa480027.aspx</w:t>
+      </w:r>
+      <w:r>
+        <w:t>[4.10.2015]}</w:t>
+      </w:r>
+    </w:p>
+    <w:p>
+      <w:pPr>
         <w:rPr>
           <w:b/>
           <w:sz w:val="28"/>
@@ -4041,16 +4165,16 @@
           <w:lang w:val="en-GB"/>
         </w:rPr>
       </w:pPr>
-      <w:bookmarkStart w:id="15" w:name="_Toc431678004"/>
-      <w:bookmarkStart w:id="16" w:name="_Toc431678370"/>
+      <w:bookmarkStart w:id="16" w:name="_Toc431678004"/>
+      <w:bookmarkStart w:id="17" w:name="_Toc431736864"/>
       <w:r>
         <w:rPr>
           <w:lang w:val="en-GB"/>
         </w:rPr>
         <w:t>NB! GOOD CODE CONTAINS</w:t>
       </w:r>
-      <w:bookmarkEnd w:id="15"/>
       <w:bookmarkEnd w:id="16"/>
+      <w:bookmarkEnd w:id="17"/>
     </w:p>
     <w:p>
       <w:pPr>
@@ -4155,13 +4279,13 @@
     <w:p>
       <w:pPr>
         <w:rPr>
-          <w:rFonts w:ascii="Arabic Typesetting" w:hAnsi="Arabic Typesetting" w:cs="Arabic Typesetting"/>
-          <w:lang w:val="en-GB"/>
-        </w:rPr>
-      </w:pPr>
-      <w:r>
-        <w:rPr>
-          <w:rFonts w:ascii="Arabic Typesetting" w:hAnsi="Arabic Typesetting" w:cs="Arabic Typesetting"/>
+          <w:sz w:val="28"/>
+          <w:lang w:val="en-GB"/>
+        </w:rPr>
+      </w:pPr>
+      <w:r>
+        <w:rPr>
+          <w:sz w:val="28"/>
           <w:lang w:val="en-GB"/>
         </w:rPr>
         <w:br w:type="page"/>
@@ -4174,8 +4298,8 @@
           <w:lang w:val="en-GB"/>
         </w:rPr>
       </w:pPr>
-      <w:bookmarkStart w:id="17" w:name="_Toc431678005"/>
-      <w:bookmarkStart w:id="18" w:name="_Toc431678371"/>
+      <w:bookmarkStart w:id="18" w:name="_Toc431678005"/>
+      <w:bookmarkStart w:id="19" w:name="_Toc431736865"/>
       <w:r>
         <w:rPr>
           <w:lang w:val="en-GB"/>
@@ -4183,8 +4307,8 @@
         <w:lastRenderedPageBreak/>
         <w:t>Examples of formula usage on paper</w:t>
       </w:r>
-      <w:bookmarkEnd w:id="17"/>
       <w:bookmarkEnd w:id="18"/>
+      <w:bookmarkEnd w:id="19"/>
     </w:p>
     <w:p>
       <w:pPr>
@@ -4231,7 +4355,7 @@
                     <pic:cNvPicPr/>
                   </pic:nvPicPr>
                   <pic:blipFill>
-                    <a:blip r:embed="rId17"/>
+                    <a:blip r:embed="rId19"/>
                     <a:stretch>
                       <a:fillRect/>
                     </a:stretch>
@@ -4306,14 +4430,14 @@
           <w:lang w:val="en-GB"/>
         </w:rPr>
       </w:pPr>
-      <w:bookmarkStart w:id="19" w:name="_Toc431678372"/>
+      <w:bookmarkStart w:id="20" w:name="_Toc431736866"/>
       <w:r>
         <w:rPr>
           <w:lang w:val="en-GB"/>
         </w:rPr>
         <w:t>Calculations using Excel</w:t>
       </w:r>
-      <w:bookmarkEnd w:id="19"/>
+      <w:bookmarkEnd w:id="20"/>
     </w:p>
     <w:p>
       <w:pPr>
@@ -6452,7 +6576,7 @@
           <w:lang w:val="en-GB"/>
         </w:rPr>
       </w:pPr>
-      <w:bookmarkStart w:id="20" w:name="_Toc431678373"/>
+      <w:bookmarkStart w:id="21" w:name="_Toc431736867"/>
       <w:r>
         <w:rPr>
           <w:lang w:val="en-GB"/>
@@ -6460,7 +6584,7 @@
         <w:lastRenderedPageBreak/>
         <w:t>Example 1</w:t>
       </w:r>
-      <w:bookmarkEnd w:id="20"/>
+      <w:bookmarkEnd w:id="21"/>
     </w:p>
     <w:p>
       <w:pPr>
@@ -7593,14 +7717,14 @@
                 <w:lang w:eastAsia="et-EE"/>
               </w:rPr>
             </w:pPr>
-            <w:bookmarkStart w:id="21" w:name="_Toc431678006"/>
+            <w:bookmarkStart w:id="22" w:name="_Toc431678006"/>
             <w:r>
               <w:rPr>
                 <w:lang w:eastAsia="et-EE"/>
               </w:rPr>
               <w:t>6</w:t>
             </w:r>
-            <w:bookmarkEnd w:id="21"/>
+            <w:bookmarkEnd w:id="22"/>
           </w:p>
         </w:tc>
         <w:tc>
@@ -7619,14 +7743,14 @@
                 <w:lang w:eastAsia="et-EE"/>
               </w:rPr>
             </w:pPr>
-            <w:bookmarkStart w:id="22" w:name="_Toc431678007"/>
+            <w:bookmarkStart w:id="23" w:name="_Toc431678007"/>
             <w:r>
               <w:rPr>
                 <w:lang w:eastAsia="et-EE"/>
               </w:rPr>
               <w:t>0</w:t>
             </w:r>
-            <w:bookmarkEnd w:id="22"/>
+            <w:bookmarkEnd w:id="23"/>
           </w:p>
         </w:tc>
         <w:tc>
@@ -7645,14 +7769,14 @@
                 <w:lang w:eastAsia="et-EE"/>
               </w:rPr>
             </w:pPr>
-            <w:bookmarkStart w:id="23" w:name="_Toc431678008"/>
+            <w:bookmarkStart w:id="24" w:name="_Toc431678008"/>
             <w:r>
               <w:rPr>
                 <w:lang w:eastAsia="et-EE"/>
               </w:rPr>
               <w:t>1</w:t>
             </w:r>
-            <w:bookmarkEnd w:id="23"/>
+            <w:bookmarkEnd w:id="24"/>
           </w:p>
         </w:tc>
         <w:tc>
@@ -7671,14 +7795,14 @@
                 <w:lang w:eastAsia="et-EE"/>
               </w:rPr>
             </w:pPr>
-            <w:bookmarkStart w:id="24" w:name="_Toc431678009"/>
+            <w:bookmarkStart w:id="25" w:name="_Toc431678009"/>
             <w:r>
               <w:rPr>
                 <w:lang w:eastAsia="et-EE"/>
               </w:rPr>
               <w:t>1</w:t>
             </w:r>
-            <w:bookmarkEnd w:id="24"/>
+            <w:bookmarkEnd w:id="25"/>
           </w:p>
         </w:tc>
         <w:tc>
@@ -7697,14 +7821,14 @@
                 <w:lang w:eastAsia="et-EE"/>
               </w:rPr>
             </w:pPr>
-            <w:bookmarkStart w:id="25" w:name="_Toc431678010"/>
+            <w:bookmarkStart w:id="26" w:name="_Toc431678010"/>
             <w:r>
               <w:rPr>
                 <w:lang w:eastAsia="et-EE"/>
               </w:rPr>
               <w:t>3,43</w:t>
             </w:r>
-            <w:bookmarkEnd w:id="25"/>
+            <w:bookmarkEnd w:id="26"/>
           </w:p>
         </w:tc>
       </w:tr>
@@ -7746,14 +7870,14 @@
                 <w:lang w:eastAsia="et-EE"/>
               </w:rPr>
             </w:pPr>
-            <w:bookmarkStart w:id="26" w:name="_Toc431678011"/>
+            <w:bookmarkStart w:id="27" w:name="_Toc431678011"/>
             <w:r>
               <w:rPr>
                 <w:lang w:eastAsia="et-EE"/>
               </w:rPr>
               <w:t>7</w:t>
             </w:r>
-            <w:bookmarkEnd w:id="26"/>
+            <w:bookmarkEnd w:id="27"/>
           </w:p>
         </w:tc>
         <w:tc>
@@ -7772,14 +7896,14 @@
                 <w:lang w:eastAsia="et-EE"/>
               </w:rPr>
             </w:pPr>
-            <w:bookmarkStart w:id="27" w:name="_Toc431678012"/>
+            <w:bookmarkStart w:id="28" w:name="_Toc431678012"/>
             <w:r>
               <w:rPr>
                 <w:lang w:eastAsia="et-EE"/>
               </w:rPr>
               <w:t>1</w:t>
             </w:r>
-            <w:bookmarkEnd w:id="27"/>
+            <w:bookmarkEnd w:id="28"/>
           </w:p>
         </w:tc>
         <w:tc>
@@ -7798,14 +7922,14 @@
                 <w:lang w:eastAsia="et-EE"/>
               </w:rPr>
             </w:pPr>
-            <w:bookmarkStart w:id="28" w:name="_Toc431678013"/>
+            <w:bookmarkStart w:id="29" w:name="_Toc431678013"/>
             <w:r>
               <w:rPr>
                 <w:lang w:eastAsia="et-EE"/>
               </w:rPr>
               <w:t>2</w:t>
             </w:r>
-            <w:bookmarkEnd w:id="28"/>
+            <w:bookmarkEnd w:id="29"/>
           </w:p>
         </w:tc>
         <w:tc>
@@ -7824,14 +7948,14 @@
                 <w:lang w:eastAsia="et-EE"/>
               </w:rPr>
             </w:pPr>
-            <w:bookmarkStart w:id="29" w:name="_Toc431678014"/>
+            <w:bookmarkStart w:id="30" w:name="_Toc431678014"/>
             <w:r>
               <w:rPr>
                 <w:lang w:eastAsia="et-EE"/>
               </w:rPr>
               <w:t>4</w:t>
             </w:r>
-            <w:bookmarkEnd w:id="29"/>
+            <w:bookmarkEnd w:id="30"/>
           </w:p>
         </w:tc>
         <w:tc>
@@ -7850,14 +7974,14 @@
                 <w:lang w:eastAsia="et-EE"/>
               </w:rPr>
             </w:pPr>
-            <w:bookmarkStart w:id="30" w:name="_Toc431678015"/>
+            <w:bookmarkStart w:id="31" w:name="_Toc431678015"/>
             <w:r>
               <w:rPr>
                 <w:lang w:eastAsia="et-EE"/>
               </w:rPr>
               <w:t>13,72</w:t>
             </w:r>
-            <w:bookmarkEnd w:id="30"/>
+            <w:bookmarkEnd w:id="31"/>
           </w:p>
         </w:tc>
       </w:tr>
@@ -7899,14 +8023,14 @@
                 <w:lang w:eastAsia="et-EE"/>
               </w:rPr>
             </w:pPr>
-            <w:bookmarkStart w:id="31" w:name="_Toc431678016"/>
+            <w:bookmarkStart w:id="32" w:name="_Toc431678016"/>
             <w:r>
               <w:rPr>
                 <w:lang w:eastAsia="et-EE"/>
               </w:rPr>
               <w:t>8</w:t>
             </w:r>
-            <w:bookmarkEnd w:id="31"/>
+            <w:bookmarkEnd w:id="32"/>
           </w:p>
         </w:tc>
         <w:tc>
@@ -7925,14 +8049,14 @@
                 <w:lang w:eastAsia="et-EE"/>
               </w:rPr>
             </w:pPr>
-            <w:bookmarkStart w:id="32" w:name="_Toc431678017"/>
+            <w:bookmarkStart w:id="33" w:name="_Toc431678017"/>
             <w:r>
               <w:rPr>
                 <w:lang w:eastAsia="et-EE"/>
               </w:rPr>
               <w:t>2</w:t>
             </w:r>
-            <w:bookmarkEnd w:id="32"/>
+            <w:bookmarkEnd w:id="33"/>
           </w:p>
         </w:tc>
         <w:tc>
@@ -7951,14 +8075,14 @@
                 <w:lang w:eastAsia="et-EE"/>
               </w:rPr>
             </w:pPr>
-            <w:bookmarkStart w:id="33" w:name="_Toc431678018"/>
+            <w:bookmarkStart w:id="34" w:name="_Toc431678018"/>
             <w:r>
               <w:rPr>
                 <w:lang w:eastAsia="et-EE"/>
               </w:rPr>
               <w:t>3</w:t>
             </w:r>
-            <w:bookmarkEnd w:id="33"/>
+            <w:bookmarkEnd w:id="34"/>
           </w:p>
         </w:tc>
         <w:tc>
@@ -7977,14 +8101,14 @@
                 <w:lang w:eastAsia="et-EE"/>
               </w:rPr>
             </w:pPr>
-            <w:bookmarkStart w:id="34" w:name="_Toc431678019"/>
+            <w:bookmarkStart w:id="35" w:name="_Toc431678019"/>
             <w:r>
               <w:rPr>
                 <w:lang w:eastAsia="et-EE"/>
               </w:rPr>
               <w:t>4</w:t>
             </w:r>
-            <w:bookmarkEnd w:id="34"/>
+            <w:bookmarkEnd w:id="35"/>
           </w:p>
         </w:tc>
         <w:tc>
@@ -8003,14 +8127,14 @@
                 <w:lang w:eastAsia="et-EE"/>
               </w:rPr>
             </w:pPr>
-            <w:bookmarkStart w:id="35" w:name="_Toc431678020"/>
+            <w:bookmarkStart w:id="36" w:name="_Toc431678020"/>
             <w:r>
               <w:rPr>
                 <w:lang w:eastAsia="et-EE"/>
               </w:rPr>
               <w:t>13,72</w:t>
             </w:r>
-            <w:bookmarkEnd w:id="35"/>
+            <w:bookmarkEnd w:id="36"/>
           </w:p>
         </w:tc>
       </w:tr>
@@ -8052,14 +8176,14 @@
                 <w:lang w:eastAsia="et-EE"/>
               </w:rPr>
             </w:pPr>
-            <w:bookmarkStart w:id="36" w:name="_Toc431678021"/>
+            <w:bookmarkStart w:id="37" w:name="_Toc431678021"/>
             <w:r>
               <w:rPr>
                 <w:lang w:eastAsia="et-EE"/>
               </w:rPr>
               <w:t>9</w:t>
             </w:r>
-            <w:bookmarkEnd w:id="36"/>
+            <w:bookmarkEnd w:id="37"/>
           </w:p>
         </w:tc>
         <w:tc>
@@ -8078,14 +8202,14 @@
                 <w:lang w:eastAsia="et-EE"/>
               </w:rPr>
             </w:pPr>
-            <w:bookmarkStart w:id="37" w:name="_Toc431678022"/>
+            <w:bookmarkStart w:id="38" w:name="_Toc431678022"/>
             <w:r>
               <w:rPr>
                 <w:lang w:eastAsia="et-EE"/>
               </w:rPr>
               <w:t>0</w:t>
             </w:r>
-            <w:bookmarkEnd w:id="37"/>
+            <w:bookmarkEnd w:id="38"/>
           </w:p>
         </w:tc>
         <w:tc>
@@ -8104,14 +8228,14 @@
                 <w:lang w:eastAsia="et-EE"/>
               </w:rPr>
             </w:pPr>
-            <w:bookmarkStart w:id="38" w:name="_Toc431678023"/>
+            <w:bookmarkStart w:id="39" w:name="_Toc431678023"/>
             <w:r>
               <w:rPr>
                 <w:lang w:eastAsia="et-EE"/>
               </w:rPr>
               <w:t>4</w:t>
             </w:r>
-            <w:bookmarkEnd w:id="38"/>
+            <w:bookmarkEnd w:id="39"/>
           </w:p>
         </w:tc>
         <w:tc>
@@ -8130,14 +8254,14 @@
                 <w:lang w:eastAsia="et-EE"/>
               </w:rPr>
             </w:pPr>
-            <w:bookmarkStart w:id="39" w:name="_Toc431678024"/>
+            <w:bookmarkStart w:id="40" w:name="_Toc431678024"/>
             <w:r>
               <w:rPr>
                 <w:lang w:eastAsia="et-EE"/>
               </w:rPr>
               <w:t>1</w:t>
             </w:r>
-            <w:bookmarkEnd w:id="39"/>
+            <w:bookmarkEnd w:id="40"/>
           </w:p>
         </w:tc>
         <w:tc>
@@ -8156,14 +8280,14 @@
                 <w:lang w:eastAsia="et-EE"/>
               </w:rPr>
             </w:pPr>
-            <w:bookmarkStart w:id="40" w:name="_Toc431678025"/>
+            <w:bookmarkStart w:id="41" w:name="_Toc431678025"/>
             <w:r>
               <w:rPr>
                 <w:lang w:eastAsia="et-EE"/>
               </w:rPr>
               <w:t>3,43</w:t>
             </w:r>
-            <w:bookmarkEnd w:id="40"/>
+            <w:bookmarkEnd w:id="41"/>
           </w:p>
         </w:tc>
       </w:tr>
@@ -8205,14 +8329,14 @@
                 <w:lang w:eastAsia="et-EE"/>
               </w:rPr>
             </w:pPr>
-            <w:bookmarkStart w:id="41" w:name="_Toc431678026"/>
+            <w:bookmarkStart w:id="42" w:name="_Toc431678026"/>
             <w:r>
               <w:rPr>
                 <w:lang w:eastAsia="et-EE"/>
               </w:rPr>
               <w:t>10</w:t>
             </w:r>
-            <w:bookmarkEnd w:id="41"/>
+            <w:bookmarkEnd w:id="42"/>
           </w:p>
         </w:tc>
         <w:tc>
@@ -8231,14 +8355,14 @@
                 <w:lang w:eastAsia="et-EE"/>
               </w:rPr>
             </w:pPr>
-            <w:bookmarkStart w:id="42" w:name="_Toc431678027"/>
+            <w:bookmarkStart w:id="43" w:name="_Toc431678027"/>
             <w:r>
               <w:rPr>
                 <w:lang w:eastAsia="et-EE"/>
               </w:rPr>
               <w:t>1</w:t>
             </w:r>
-            <w:bookmarkEnd w:id="42"/>
+            <w:bookmarkEnd w:id="43"/>
           </w:p>
         </w:tc>
         <w:tc>
@@ -8257,14 +8381,14 @@
                 <w:lang w:eastAsia="et-EE"/>
               </w:rPr>
             </w:pPr>
-            <w:bookmarkStart w:id="43" w:name="_Toc431678028"/>
+            <w:bookmarkStart w:id="44" w:name="_Toc431678028"/>
             <w:r>
               <w:rPr>
                 <w:lang w:eastAsia="et-EE"/>
               </w:rPr>
               <w:t>0</w:t>
             </w:r>
-            <w:bookmarkEnd w:id="43"/>
+            <w:bookmarkEnd w:id="44"/>
           </w:p>
         </w:tc>
         <w:tc>
@@ -8283,14 +8407,14 @@
                 <w:lang w:eastAsia="et-EE"/>
               </w:rPr>
             </w:pPr>
-            <w:bookmarkStart w:id="44" w:name="_Toc431678029"/>
+            <w:bookmarkStart w:id="45" w:name="_Toc431678029"/>
             <w:r>
               <w:rPr>
                 <w:lang w:eastAsia="et-EE"/>
               </w:rPr>
               <w:t>2</w:t>
             </w:r>
-            <w:bookmarkEnd w:id="44"/>
+            <w:bookmarkEnd w:id="45"/>
           </w:p>
         </w:tc>
         <w:tc>
@@ -8309,14 +8433,14 @@
                 <w:lang w:eastAsia="et-EE"/>
               </w:rPr>
             </w:pPr>
-            <w:bookmarkStart w:id="45" w:name="_Toc431678030"/>
+            <w:bookmarkStart w:id="46" w:name="_Toc431678030"/>
             <w:r>
               <w:rPr>
                 <w:lang w:eastAsia="et-EE"/>
               </w:rPr>
               <w:t>6,86</w:t>
             </w:r>
-            <w:bookmarkEnd w:id="45"/>
+            <w:bookmarkEnd w:id="46"/>
           </w:p>
         </w:tc>
       </w:tr>
@@ -8358,14 +8482,14 @@
                 <w:lang w:eastAsia="et-EE"/>
               </w:rPr>
             </w:pPr>
-            <w:bookmarkStart w:id="46" w:name="_Toc431678031"/>
+            <w:bookmarkStart w:id="47" w:name="_Toc431678031"/>
             <w:r>
               <w:rPr>
                 <w:lang w:eastAsia="et-EE"/>
               </w:rPr>
               <w:t>11</w:t>
             </w:r>
-            <w:bookmarkEnd w:id="46"/>
+            <w:bookmarkEnd w:id="47"/>
           </w:p>
         </w:tc>
         <w:tc>
@@ -8384,14 +8508,14 @@
                 <w:lang w:eastAsia="et-EE"/>
               </w:rPr>
             </w:pPr>
-            <w:bookmarkStart w:id="47" w:name="_Toc431678032"/>
+            <w:bookmarkStart w:id="48" w:name="_Toc431678032"/>
             <w:r>
               <w:rPr>
                 <w:lang w:eastAsia="et-EE"/>
               </w:rPr>
               <w:t>2</w:t>
             </w:r>
-            <w:bookmarkEnd w:id="47"/>
+            <w:bookmarkEnd w:id="48"/>
           </w:p>
         </w:tc>
         <w:tc>
@@ -8410,14 +8534,14 @@
                 <w:lang w:eastAsia="et-EE"/>
               </w:rPr>
             </w:pPr>
-            <w:bookmarkStart w:id="48" w:name="_Toc431678033"/>
+            <w:bookmarkStart w:id="49" w:name="_Toc431678033"/>
             <w:r>
               <w:rPr>
                 <w:lang w:eastAsia="et-EE"/>
               </w:rPr>
               <w:t>1</w:t>
             </w:r>
-            <w:bookmarkEnd w:id="48"/>
+            <w:bookmarkEnd w:id="49"/>
           </w:p>
         </w:tc>
         <w:tc>
@@ -8436,14 +8560,14 @@
                 <w:lang w:eastAsia="et-EE"/>
               </w:rPr>
             </w:pPr>
-            <w:bookmarkStart w:id="49" w:name="_Toc431678034"/>
+            <w:bookmarkStart w:id="50" w:name="_Toc431678034"/>
             <w:r>
               <w:rPr>
                 <w:lang w:eastAsia="et-EE"/>
               </w:rPr>
               <w:t>4</w:t>
             </w:r>
-            <w:bookmarkEnd w:id="49"/>
+            <w:bookmarkEnd w:id="50"/>
           </w:p>
         </w:tc>
         <w:tc>
@@ -8462,14 +8586,14 @@
                 <w:lang w:eastAsia="et-EE"/>
               </w:rPr>
             </w:pPr>
-            <w:bookmarkStart w:id="50" w:name="_Toc431678035"/>
+            <w:bookmarkStart w:id="51" w:name="_Toc431678035"/>
             <w:r>
               <w:rPr>
                 <w:lang w:eastAsia="et-EE"/>
               </w:rPr>
               <w:t>13,72</w:t>
             </w:r>
-            <w:bookmarkEnd w:id="50"/>
+            <w:bookmarkEnd w:id="51"/>
           </w:p>
         </w:tc>
       </w:tr>
@@ -8511,14 +8635,14 @@
                 <w:lang w:eastAsia="et-EE"/>
               </w:rPr>
             </w:pPr>
-            <w:bookmarkStart w:id="51" w:name="_Toc431678036"/>
+            <w:bookmarkStart w:id="52" w:name="_Toc431678036"/>
             <w:r>
               <w:rPr>
                 <w:lang w:eastAsia="et-EE"/>
               </w:rPr>
               <w:t>12</w:t>
             </w:r>
-            <w:bookmarkEnd w:id="51"/>
+            <w:bookmarkEnd w:id="52"/>
           </w:p>
         </w:tc>
         <w:tc>
@@ -8537,14 +8661,14 @@
                 <w:lang w:eastAsia="et-EE"/>
               </w:rPr>
             </w:pPr>
-            <w:bookmarkStart w:id="52" w:name="_Toc431678037"/>
+            <w:bookmarkStart w:id="53" w:name="_Toc431678037"/>
             <w:r>
               <w:rPr>
                 <w:lang w:eastAsia="et-EE"/>
               </w:rPr>
               <w:t>0</w:t>
             </w:r>
-            <w:bookmarkEnd w:id="52"/>
+            <w:bookmarkEnd w:id="53"/>
           </w:p>
         </w:tc>
         <w:tc>
@@ -8563,14 +8687,14 @@
                 <w:lang w:eastAsia="et-EE"/>
               </w:rPr>
             </w:pPr>
-            <w:bookmarkStart w:id="53" w:name="_Toc431678038"/>
+            <w:bookmarkStart w:id="54" w:name="_Toc431678038"/>
             <w:r>
               <w:rPr>
                 <w:lang w:eastAsia="et-EE"/>
               </w:rPr>
               <w:t>2</w:t>
             </w:r>
-            <w:bookmarkEnd w:id="53"/>
+            <w:bookmarkEnd w:id="54"/>
           </w:p>
         </w:tc>
         <w:tc>
@@ -8589,14 +8713,14 @@
                 <w:lang w:eastAsia="et-EE"/>
               </w:rPr>
             </w:pPr>
-            <w:bookmarkStart w:id="54" w:name="_Toc431678039"/>
+            <w:bookmarkStart w:id="55" w:name="_Toc431678039"/>
             <w:r>
               <w:rPr>
                 <w:lang w:eastAsia="et-EE"/>
               </w:rPr>
               <w:t>1</w:t>
             </w:r>
-            <w:bookmarkEnd w:id="54"/>
+            <w:bookmarkEnd w:id="55"/>
           </w:p>
         </w:tc>
         <w:tc>
@@ -8615,14 +8739,14 @@
                 <w:lang w:eastAsia="et-EE"/>
               </w:rPr>
             </w:pPr>
-            <w:bookmarkStart w:id="55" w:name="_Toc431678040"/>
+            <w:bookmarkStart w:id="56" w:name="_Toc431678040"/>
             <w:r>
               <w:rPr>
                 <w:lang w:eastAsia="et-EE"/>
               </w:rPr>
               <w:t>3,43</w:t>
             </w:r>
-            <w:bookmarkEnd w:id="55"/>
+            <w:bookmarkEnd w:id="56"/>
           </w:p>
         </w:tc>
       </w:tr>
@@ -8664,14 +8788,14 @@
                 <w:lang w:eastAsia="et-EE"/>
               </w:rPr>
             </w:pPr>
-            <w:bookmarkStart w:id="56" w:name="_Toc431678041"/>
+            <w:bookmarkStart w:id="57" w:name="_Toc431678041"/>
             <w:r>
               <w:rPr>
                 <w:lang w:eastAsia="et-EE"/>
               </w:rPr>
               <w:t>13</w:t>
             </w:r>
-            <w:bookmarkEnd w:id="56"/>
+            <w:bookmarkEnd w:id="57"/>
           </w:p>
         </w:tc>
         <w:tc>
@@ -8690,14 +8814,14 @@
                 <w:lang w:eastAsia="et-EE"/>
               </w:rPr>
             </w:pPr>
-            <w:bookmarkStart w:id="57" w:name="_Toc431678042"/>
+            <w:bookmarkStart w:id="58" w:name="_Toc431678042"/>
             <w:r>
               <w:rPr>
                 <w:lang w:eastAsia="et-EE"/>
               </w:rPr>
               <w:t>1</w:t>
             </w:r>
-            <w:bookmarkEnd w:id="57"/>
+            <w:bookmarkEnd w:id="58"/>
           </w:p>
         </w:tc>
         <w:tc>
@@ -8716,14 +8840,14 @@
                 <w:lang w:eastAsia="et-EE"/>
               </w:rPr>
             </w:pPr>
-            <w:bookmarkStart w:id="58" w:name="_Toc431678043"/>
+            <w:bookmarkStart w:id="59" w:name="_Toc431678043"/>
             <w:r>
               <w:rPr>
                 <w:lang w:eastAsia="et-EE"/>
               </w:rPr>
               <w:t>3</w:t>
             </w:r>
-            <w:bookmarkEnd w:id="58"/>
+            <w:bookmarkEnd w:id="59"/>
           </w:p>
         </w:tc>
         <w:tc>
@@ -8742,14 +8866,14 @@
                 <w:lang w:eastAsia="et-EE"/>
               </w:rPr>
             </w:pPr>
-            <w:bookmarkStart w:id="59" w:name="_Toc431678044"/>
+            <w:bookmarkStart w:id="60" w:name="_Toc431678044"/>
             <w:r>
               <w:rPr>
                 <w:lang w:eastAsia="et-EE"/>
               </w:rPr>
               <w:t>4</w:t>
             </w:r>
-            <w:bookmarkEnd w:id="59"/>
+            <w:bookmarkEnd w:id="60"/>
           </w:p>
         </w:tc>
         <w:tc>
@@ -8768,14 +8892,14 @@
                 <w:lang w:eastAsia="et-EE"/>
               </w:rPr>
             </w:pPr>
-            <w:bookmarkStart w:id="60" w:name="_Toc431678045"/>
+            <w:bookmarkStart w:id="61" w:name="_Toc431678045"/>
             <w:r>
               <w:rPr>
                 <w:lang w:eastAsia="et-EE"/>
               </w:rPr>
               <w:t>13,72</w:t>
             </w:r>
-            <w:bookmarkEnd w:id="60"/>
+            <w:bookmarkEnd w:id="61"/>
           </w:p>
         </w:tc>
       </w:tr>
@@ -8817,14 +8941,14 @@
                 <w:lang w:eastAsia="et-EE"/>
               </w:rPr>
             </w:pPr>
-            <w:bookmarkStart w:id="61" w:name="_Toc431678046"/>
+            <w:bookmarkStart w:id="62" w:name="_Toc431678046"/>
             <w:r>
               <w:rPr>
                 <w:lang w:eastAsia="et-EE"/>
               </w:rPr>
               <w:t>14</w:t>
             </w:r>
-            <w:bookmarkEnd w:id="61"/>
+            <w:bookmarkEnd w:id="62"/>
           </w:p>
         </w:tc>
         <w:tc>
@@ -8843,14 +8967,14 @@
                 <w:lang w:eastAsia="et-EE"/>
               </w:rPr>
             </w:pPr>
-            <w:bookmarkStart w:id="62" w:name="_Toc431678047"/>
+            <w:bookmarkStart w:id="63" w:name="_Toc431678047"/>
             <w:r>
               <w:rPr>
                 <w:lang w:eastAsia="et-EE"/>
               </w:rPr>
               <w:t>2</w:t>
             </w:r>
-            <w:bookmarkEnd w:id="62"/>
+            <w:bookmarkEnd w:id="63"/>
           </w:p>
         </w:tc>
         <w:tc>
@@ -8869,14 +8993,14 @@
                 <w:lang w:eastAsia="et-EE"/>
               </w:rPr>
             </w:pPr>
-            <w:bookmarkStart w:id="63" w:name="_Toc431678048"/>
+            <w:bookmarkStart w:id="64" w:name="_Toc431678048"/>
             <w:r>
               <w:rPr>
                 <w:lang w:eastAsia="et-EE"/>
               </w:rPr>
               <w:t>4</w:t>
             </w:r>
-            <w:bookmarkEnd w:id="63"/>
+            <w:bookmarkEnd w:id="64"/>
           </w:p>
         </w:tc>
         <w:tc>
@@ -8895,14 +9019,14 @@
                 <w:lang w:eastAsia="et-EE"/>
               </w:rPr>
             </w:pPr>
-            <w:bookmarkStart w:id="64" w:name="_Toc431678049"/>
+            <w:bookmarkStart w:id="65" w:name="_Toc431678049"/>
             <w:r>
               <w:rPr>
                 <w:lang w:eastAsia="et-EE"/>
               </w:rPr>
               <w:t>4</w:t>
             </w:r>
-            <w:bookmarkEnd w:id="64"/>
+            <w:bookmarkEnd w:id="65"/>
           </w:p>
         </w:tc>
         <w:tc>
@@ -8921,14 +9045,14 @@
                 <w:lang w:eastAsia="et-EE"/>
               </w:rPr>
             </w:pPr>
-            <w:bookmarkStart w:id="65" w:name="_Toc431678050"/>
+            <w:bookmarkStart w:id="66" w:name="_Toc431678050"/>
             <w:r>
               <w:rPr>
                 <w:lang w:eastAsia="et-EE"/>
               </w:rPr>
               <w:t>13,72</w:t>
             </w:r>
-            <w:bookmarkEnd w:id="65"/>
+            <w:bookmarkEnd w:id="66"/>
           </w:p>
         </w:tc>
       </w:tr>
@@ -8970,14 +9094,14 @@
                 <w:lang w:eastAsia="et-EE"/>
               </w:rPr>
             </w:pPr>
-            <w:bookmarkStart w:id="66" w:name="_Toc431678051"/>
+            <w:bookmarkStart w:id="67" w:name="_Toc431678051"/>
             <w:r>
               <w:rPr>
                 <w:lang w:eastAsia="et-EE"/>
               </w:rPr>
               <w:t>15</w:t>
             </w:r>
-            <w:bookmarkEnd w:id="66"/>
+            <w:bookmarkEnd w:id="67"/>
           </w:p>
         </w:tc>
         <w:tc>
@@ -8996,14 +9120,14 @@
                 <w:lang w:eastAsia="et-EE"/>
               </w:rPr>
             </w:pPr>
-            <w:bookmarkStart w:id="67" w:name="_Toc431678052"/>
+            <w:bookmarkStart w:id="68" w:name="_Toc431678052"/>
             <w:r>
               <w:rPr>
                 <w:lang w:eastAsia="et-EE"/>
               </w:rPr>
               <w:t>0</w:t>
             </w:r>
-            <w:bookmarkEnd w:id="67"/>
+            <w:bookmarkEnd w:id="68"/>
           </w:p>
         </w:tc>
         <w:tc>
@@ -9022,14 +9146,14 @@
                 <w:lang w:eastAsia="et-EE"/>
               </w:rPr>
             </w:pPr>
-            <w:bookmarkStart w:id="68" w:name="_Toc431678053"/>
+            <w:bookmarkStart w:id="69" w:name="_Toc431678053"/>
             <w:r>
               <w:rPr>
                 <w:lang w:eastAsia="et-EE"/>
               </w:rPr>
               <w:t>0</w:t>
             </w:r>
-            <w:bookmarkEnd w:id="68"/>
+            <w:bookmarkEnd w:id="69"/>
           </w:p>
         </w:tc>
         <w:tc>
@@ -9048,14 +9172,14 @@
                 <w:lang w:eastAsia="et-EE"/>
               </w:rPr>
             </w:pPr>
-            <w:bookmarkStart w:id="69" w:name="_Toc431678054"/>
+            <w:bookmarkStart w:id="70" w:name="_Toc431678054"/>
             <w:r>
               <w:rPr>
                 <w:lang w:eastAsia="et-EE"/>
               </w:rPr>
               <w:t>3</w:t>
             </w:r>
-            <w:bookmarkEnd w:id="69"/>
+            <w:bookmarkEnd w:id="70"/>
           </w:p>
         </w:tc>
         <w:tc>
@@ -9074,14 +9198,14 @@
                 <w:lang w:eastAsia="et-EE"/>
               </w:rPr>
             </w:pPr>
-            <w:bookmarkStart w:id="70" w:name="_Toc431678055"/>
+            <w:bookmarkStart w:id="71" w:name="_Toc431678055"/>
             <w:r>
               <w:rPr>
                 <w:lang w:eastAsia="et-EE"/>
               </w:rPr>
               <w:t>10,29</w:t>
             </w:r>
-            <w:bookmarkEnd w:id="70"/>
+            <w:bookmarkEnd w:id="71"/>
           </w:p>
         </w:tc>
       </w:tr>
@@ -9123,14 +9247,14 @@
                 <w:lang w:eastAsia="et-EE"/>
               </w:rPr>
             </w:pPr>
-            <w:bookmarkStart w:id="71" w:name="_Toc431678056"/>
+            <w:bookmarkStart w:id="72" w:name="_Toc431678056"/>
             <w:r>
               <w:rPr>
                 <w:lang w:eastAsia="et-EE"/>
               </w:rPr>
               <w:t>16</w:t>
             </w:r>
-            <w:bookmarkEnd w:id="71"/>
+            <w:bookmarkEnd w:id="72"/>
           </w:p>
         </w:tc>
         <w:tc>
@@ -9149,14 +9273,14 @@
                 <w:lang w:eastAsia="et-EE"/>
               </w:rPr>
             </w:pPr>
-            <w:bookmarkStart w:id="72" w:name="_Toc431678057"/>
+            <w:bookmarkStart w:id="73" w:name="_Toc431678057"/>
             <w:r>
               <w:rPr>
                 <w:lang w:eastAsia="et-EE"/>
               </w:rPr>
               <w:t>1</w:t>
             </w:r>
-            <w:bookmarkEnd w:id="72"/>
+            <w:bookmarkEnd w:id="73"/>
           </w:p>
         </w:tc>
         <w:tc>
@@ -9175,14 +9299,14 @@
                 <w:lang w:eastAsia="et-EE"/>
               </w:rPr>
             </w:pPr>
-            <w:bookmarkStart w:id="73" w:name="_Toc431678058"/>
+            <w:bookmarkStart w:id="74" w:name="_Toc431678058"/>
             <w:r>
               <w:rPr>
                 <w:lang w:eastAsia="et-EE"/>
               </w:rPr>
               <w:t>1</w:t>
             </w:r>
-            <w:bookmarkEnd w:id="73"/>
+            <w:bookmarkEnd w:id="74"/>
           </w:p>
         </w:tc>
         <w:tc>
@@ -9201,14 +9325,14 @@
                 <w:lang w:eastAsia="et-EE"/>
               </w:rPr>
             </w:pPr>
-            <w:bookmarkStart w:id="74" w:name="_Toc431678059"/>
+            <w:bookmarkStart w:id="75" w:name="_Toc431678059"/>
             <w:r>
               <w:rPr>
                 <w:lang w:eastAsia="et-EE"/>
               </w:rPr>
               <w:t>4</w:t>
             </w:r>
-            <w:bookmarkEnd w:id="74"/>
+            <w:bookmarkEnd w:id="75"/>
           </w:p>
         </w:tc>
         <w:tc>
@@ -9227,14 +9351,14 @@
                 <w:lang w:eastAsia="et-EE"/>
               </w:rPr>
             </w:pPr>
-            <w:bookmarkStart w:id="75" w:name="_Toc431678060"/>
+            <w:bookmarkStart w:id="76" w:name="_Toc431678060"/>
             <w:r>
               <w:rPr>
                 <w:lang w:eastAsia="et-EE"/>
               </w:rPr>
               <w:t>13,72</w:t>
             </w:r>
-            <w:bookmarkEnd w:id="75"/>
+            <w:bookmarkEnd w:id="76"/>
           </w:p>
         </w:tc>
       </w:tr>
@@ -9276,14 +9400,14 @@
                 <w:lang w:eastAsia="et-EE"/>
               </w:rPr>
             </w:pPr>
-            <w:bookmarkStart w:id="76" w:name="_Toc431678061"/>
+            <w:bookmarkStart w:id="77" w:name="_Toc431678061"/>
             <w:r>
               <w:rPr>
                 <w:lang w:eastAsia="et-EE"/>
               </w:rPr>
               <w:t>17</w:t>
             </w:r>
-            <w:bookmarkEnd w:id="76"/>
+            <w:bookmarkEnd w:id="77"/>
           </w:p>
         </w:tc>
         <w:tc>
@@ -9302,14 +9426,14 @@
                 <w:lang w:eastAsia="et-EE"/>
               </w:rPr>
             </w:pPr>
-            <w:bookmarkStart w:id="77" w:name="_Toc431678062"/>
+            <w:bookmarkStart w:id="78" w:name="_Toc431678062"/>
             <w:r>
               <w:rPr>
                 <w:lang w:eastAsia="et-EE"/>
               </w:rPr>
               <w:t>2</w:t>
             </w:r>
-            <w:bookmarkEnd w:id="77"/>
+            <w:bookmarkEnd w:id="78"/>
           </w:p>
         </w:tc>
         <w:tc>
@@ -9328,14 +9452,14 @@
                 <w:lang w:eastAsia="et-EE"/>
               </w:rPr>
             </w:pPr>
-            <w:bookmarkStart w:id="78" w:name="_Toc431678063"/>
+            <w:bookmarkStart w:id="79" w:name="_Toc431678063"/>
             <w:r>
               <w:rPr>
                 <w:lang w:eastAsia="et-EE"/>
               </w:rPr>
               <w:t>2</w:t>
             </w:r>
-            <w:bookmarkEnd w:id="78"/>
+            <w:bookmarkEnd w:id="79"/>
           </w:p>
         </w:tc>
         <w:tc>
@@ -9354,14 +9478,14 @@
                 <w:lang w:eastAsia="et-EE"/>
               </w:rPr>
             </w:pPr>
-            <w:bookmarkStart w:id="79" w:name="_Toc431678064"/>
+            <w:bookmarkStart w:id="80" w:name="_Toc431678064"/>
             <w:r>
               <w:rPr>
                 <w:lang w:eastAsia="et-EE"/>
               </w:rPr>
               <w:t>4</w:t>
             </w:r>
-            <w:bookmarkEnd w:id="79"/>
+            <w:bookmarkEnd w:id="80"/>
           </w:p>
         </w:tc>
         <w:tc>
@@ -9380,14 +9504,14 @@
                 <w:lang w:eastAsia="et-EE"/>
               </w:rPr>
             </w:pPr>
-            <w:bookmarkStart w:id="80" w:name="_Toc431678065"/>
+            <w:bookmarkStart w:id="81" w:name="_Toc431678065"/>
             <w:r>
               <w:rPr>
                 <w:lang w:eastAsia="et-EE"/>
               </w:rPr>
               <w:t>13,72</w:t>
             </w:r>
-            <w:bookmarkEnd w:id="80"/>
+            <w:bookmarkEnd w:id="81"/>
           </w:p>
         </w:tc>
       </w:tr>
@@ -9429,14 +9553,14 @@
                 <w:lang w:eastAsia="et-EE"/>
               </w:rPr>
             </w:pPr>
-            <w:bookmarkStart w:id="81" w:name="_Toc431678066"/>
+            <w:bookmarkStart w:id="82" w:name="_Toc431678066"/>
             <w:r>
               <w:rPr>
                 <w:lang w:eastAsia="et-EE"/>
               </w:rPr>
               <w:t>18</w:t>
             </w:r>
-            <w:bookmarkEnd w:id="81"/>
+            <w:bookmarkEnd w:id="82"/>
           </w:p>
         </w:tc>
         <w:tc>
@@ -9455,14 +9579,14 @@
                 <w:lang w:eastAsia="et-EE"/>
               </w:rPr>
             </w:pPr>
-            <w:bookmarkStart w:id="82" w:name="_Toc431678067"/>
+            <w:bookmarkStart w:id="83" w:name="_Toc431678067"/>
             <w:r>
               <w:rPr>
                 <w:lang w:eastAsia="et-EE"/>
               </w:rPr>
               <w:t>0</w:t>
             </w:r>
-            <w:bookmarkEnd w:id="82"/>
+            <w:bookmarkEnd w:id="83"/>
           </w:p>
         </w:tc>
         <w:tc>
@@ -9481,14 +9605,14 @@
                 <w:lang w:eastAsia="et-EE"/>
               </w:rPr>
             </w:pPr>
-            <w:bookmarkStart w:id="83" w:name="_Toc431678068"/>
+            <w:bookmarkStart w:id="84" w:name="_Toc431678068"/>
             <w:r>
               <w:rPr>
                 <w:lang w:eastAsia="et-EE"/>
               </w:rPr>
               <w:t>3</w:t>
             </w:r>
-            <w:bookmarkEnd w:id="83"/>
+            <w:bookmarkEnd w:id="84"/>
           </w:p>
         </w:tc>
         <w:tc>
@@ -9507,14 +9631,14 @@
                 <w:lang w:eastAsia="et-EE"/>
               </w:rPr>
             </w:pPr>
-            <w:bookmarkStart w:id="84" w:name="_Toc431678069"/>
+            <w:bookmarkStart w:id="85" w:name="_Toc431678069"/>
             <w:r>
               <w:rPr>
                 <w:lang w:eastAsia="et-EE"/>
               </w:rPr>
               <w:t>1</w:t>
             </w:r>
-            <w:bookmarkEnd w:id="84"/>
+            <w:bookmarkEnd w:id="85"/>
           </w:p>
         </w:tc>
         <w:tc>
@@ -9533,14 +9657,14 @@
                 <w:lang w:eastAsia="et-EE"/>
               </w:rPr>
             </w:pPr>
-            <w:bookmarkStart w:id="85" w:name="_Toc431678070"/>
+            <w:bookmarkStart w:id="86" w:name="_Toc431678070"/>
             <w:r>
               <w:rPr>
                 <w:lang w:eastAsia="et-EE"/>
               </w:rPr>
               <w:t>3,43</w:t>
             </w:r>
-            <w:bookmarkEnd w:id="85"/>
+            <w:bookmarkEnd w:id="86"/>
           </w:p>
         </w:tc>
       </w:tr>
@@ -9582,14 +9706,14 @@
                 <w:lang w:eastAsia="et-EE"/>
               </w:rPr>
             </w:pPr>
-            <w:bookmarkStart w:id="86" w:name="_Toc431678071"/>
+            <w:bookmarkStart w:id="87" w:name="_Toc431678071"/>
             <w:r>
               <w:rPr>
                 <w:lang w:eastAsia="et-EE"/>
               </w:rPr>
               <w:t>19</w:t>
             </w:r>
-            <w:bookmarkEnd w:id="86"/>
+            <w:bookmarkEnd w:id="87"/>
           </w:p>
         </w:tc>
         <w:tc>
@@ -9608,14 +9732,14 @@
                 <w:lang w:eastAsia="et-EE"/>
               </w:rPr>
             </w:pPr>
-            <w:bookmarkStart w:id="87" w:name="_Toc431678072"/>
+            <w:bookmarkStart w:id="88" w:name="_Toc431678072"/>
             <w:r>
               <w:rPr>
                 <w:lang w:eastAsia="et-EE"/>
               </w:rPr>
               <w:t>1</w:t>
             </w:r>
-            <w:bookmarkEnd w:id="87"/>
+            <w:bookmarkEnd w:id="88"/>
           </w:p>
         </w:tc>
         <w:tc>
@@ -9634,14 +9758,14 @@
                 <w:lang w:eastAsia="et-EE"/>
               </w:rPr>
             </w:pPr>
-            <w:bookmarkStart w:id="88" w:name="_Toc431678073"/>
+            <w:bookmarkStart w:id="89" w:name="_Toc431678073"/>
             <w:r>
               <w:rPr>
                 <w:lang w:eastAsia="et-EE"/>
               </w:rPr>
               <w:t>4</w:t>
             </w:r>
-            <w:bookmarkEnd w:id="88"/>
+            <w:bookmarkEnd w:id="89"/>
           </w:p>
         </w:tc>
         <w:tc>
@@ -9660,14 +9784,14 @@
                 <w:lang w:eastAsia="et-EE"/>
               </w:rPr>
             </w:pPr>
-            <w:bookmarkStart w:id="89" w:name="_Toc431678074"/>
+            <w:bookmarkStart w:id="90" w:name="_Toc431678074"/>
             <w:r>
               <w:rPr>
                 <w:lang w:eastAsia="et-EE"/>
               </w:rPr>
               <w:t>4</w:t>
             </w:r>
-            <w:bookmarkEnd w:id="89"/>
+            <w:bookmarkEnd w:id="90"/>
           </w:p>
         </w:tc>
         <w:tc>
@@ -9686,14 +9810,14 @@
                 <w:lang w:eastAsia="et-EE"/>
               </w:rPr>
             </w:pPr>
-            <w:bookmarkStart w:id="90" w:name="_Toc431678075"/>
+            <w:bookmarkStart w:id="91" w:name="_Toc431678075"/>
             <w:r>
               <w:rPr>
                 <w:lang w:eastAsia="et-EE"/>
               </w:rPr>
               <w:t>13,72</w:t>
             </w:r>
-            <w:bookmarkEnd w:id="90"/>
+            <w:bookmarkEnd w:id="91"/>
           </w:p>
         </w:tc>
       </w:tr>
@@ -9735,14 +9859,14 @@
                 <w:lang w:eastAsia="et-EE"/>
               </w:rPr>
             </w:pPr>
-            <w:bookmarkStart w:id="91" w:name="_Toc431678076"/>
+            <w:bookmarkStart w:id="92" w:name="_Toc431678076"/>
             <w:r>
               <w:rPr>
                 <w:lang w:eastAsia="et-EE"/>
               </w:rPr>
               <w:t>20</w:t>
             </w:r>
-            <w:bookmarkEnd w:id="91"/>
+            <w:bookmarkEnd w:id="92"/>
           </w:p>
         </w:tc>
         <w:tc>
@@ -9761,14 +9885,14 @@
                 <w:lang w:eastAsia="et-EE"/>
               </w:rPr>
             </w:pPr>
-            <w:bookmarkStart w:id="92" w:name="_Toc431678077"/>
+            <w:bookmarkStart w:id="93" w:name="_Toc431678077"/>
             <w:r>
               <w:rPr>
                 <w:lang w:eastAsia="et-EE"/>
               </w:rPr>
               <w:t>2</w:t>
             </w:r>
-            <w:bookmarkEnd w:id="92"/>
+            <w:bookmarkEnd w:id="93"/>
           </w:p>
         </w:tc>
         <w:tc>
@@ -9787,14 +9911,14 @@
                 <w:lang w:eastAsia="et-EE"/>
               </w:rPr>
             </w:pPr>
-            <w:bookmarkStart w:id="93" w:name="_Toc431678078"/>
+            <w:bookmarkStart w:id="94" w:name="_Toc431678078"/>
             <w:r>
               <w:rPr>
                 <w:lang w:eastAsia="et-EE"/>
               </w:rPr>
               <w:t>0</w:t>
             </w:r>
-            <w:bookmarkEnd w:id="93"/>
+            <w:bookmarkEnd w:id="94"/>
           </w:p>
         </w:tc>
         <w:tc>
@@ -9813,14 +9937,14 @@
                 <w:lang w:eastAsia="et-EE"/>
               </w:rPr>
             </w:pPr>
-            <w:bookmarkStart w:id="94" w:name="_Toc431678079"/>
+            <w:bookmarkStart w:id="95" w:name="_Toc431678079"/>
             <w:r>
               <w:rPr>
                 <w:lang w:eastAsia="et-EE"/>
               </w:rPr>
               <w:t>2</w:t>
             </w:r>
-            <w:bookmarkEnd w:id="94"/>
+            <w:bookmarkEnd w:id="95"/>
           </w:p>
         </w:tc>
         <w:tc>
@@ -9839,14 +9963,14 @@
                 <w:lang w:eastAsia="et-EE"/>
               </w:rPr>
             </w:pPr>
-            <w:bookmarkStart w:id="95" w:name="_Toc431678080"/>
+            <w:bookmarkStart w:id="96" w:name="_Toc431678080"/>
             <w:r>
               <w:rPr>
                 <w:lang w:eastAsia="et-EE"/>
               </w:rPr>
               <w:t>6,86</w:t>
             </w:r>
-            <w:bookmarkEnd w:id="95"/>
+            <w:bookmarkEnd w:id="96"/>
           </w:p>
         </w:tc>
       </w:tr>
@@ -9888,14 +10012,14 @@
                 <w:lang w:eastAsia="et-EE"/>
               </w:rPr>
             </w:pPr>
-            <w:bookmarkStart w:id="96" w:name="_Toc431678081"/>
+            <w:bookmarkStart w:id="97" w:name="_Toc431678081"/>
             <w:r>
               <w:rPr>
                 <w:lang w:eastAsia="et-EE"/>
               </w:rPr>
               <w:t>21</w:t>
             </w:r>
-            <w:bookmarkEnd w:id="96"/>
+            <w:bookmarkEnd w:id="97"/>
           </w:p>
         </w:tc>
         <w:tc>
@@ -9914,14 +10038,14 @@
                 <w:lang w:eastAsia="et-EE"/>
               </w:rPr>
             </w:pPr>
-            <w:bookmarkStart w:id="97" w:name="_Toc431678082"/>
+            <w:bookmarkStart w:id="98" w:name="_Toc431678082"/>
             <w:r>
               <w:rPr>
                 <w:lang w:eastAsia="et-EE"/>
               </w:rPr>
               <w:t>0</w:t>
             </w:r>
-            <w:bookmarkEnd w:id="97"/>
+            <w:bookmarkEnd w:id="98"/>
           </w:p>
         </w:tc>
         <w:tc>
@@ -9940,14 +10064,14 @@
                 <w:lang w:eastAsia="et-EE"/>
               </w:rPr>
             </w:pPr>
-            <w:bookmarkStart w:id="98" w:name="_Toc431678083"/>
+            <w:bookmarkStart w:id="99" w:name="_Toc431678083"/>
             <w:r>
               <w:rPr>
                 <w:lang w:eastAsia="et-EE"/>
               </w:rPr>
               <w:t>1</w:t>
             </w:r>
-            <w:bookmarkEnd w:id="98"/>
+            <w:bookmarkEnd w:id="99"/>
           </w:p>
         </w:tc>
         <w:tc>
@@ -9966,14 +10090,14 @@
                 <w:lang w:eastAsia="et-EE"/>
               </w:rPr>
             </w:pPr>
-            <w:bookmarkStart w:id="99" w:name="_Toc431678084"/>
+            <w:bookmarkStart w:id="100" w:name="_Toc431678084"/>
             <w:r>
               <w:rPr>
                 <w:lang w:eastAsia="et-EE"/>
               </w:rPr>
               <w:t>1</w:t>
             </w:r>
-            <w:bookmarkEnd w:id="99"/>
+            <w:bookmarkEnd w:id="100"/>
           </w:p>
         </w:tc>
         <w:tc>
@@ -9992,14 +10116,14 @@
                 <w:lang w:eastAsia="et-EE"/>
               </w:rPr>
             </w:pPr>
-            <w:bookmarkStart w:id="100" w:name="_Toc431678085"/>
+            <w:bookmarkStart w:id="101" w:name="_Toc431678085"/>
             <w:r>
               <w:rPr>
                 <w:lang w:eastAsia="et-EE"/>
               </w:rPr>
               <w:t>3,43</w:t>
             </w:r>
-            <w:bookmarkEnd w:id="100"/>
+            <w:bookmarkEnd w:id="101"/>
           </w:p>
         </w:tc>
       </w:tr>
@@ -10041,14 +10165,14 @@
                 <w:lang w:eastAsia="et-EE"/>
               </w:rPr>
             </w:pPr>
-            <w:bookmarkStart w:id="101" w:name="_Toc431678086"/>
+            <w:bookmarkStart w:id="102" w:name="_Toc431678086"/>
             <w:r>
               <w:rPr>
                 <w:lang w:eastAsia="et-EE"/>
               </w:rPr>
               <w:t>22</w:t>
             </w:r>
-            <w:bookmarkEnd w:id="101"/>
+            <w:bookmarkEnd w:id="102"/>
           </w:p>
         </w:tc>
         <w:tc>
@@ -10067,14 +10191,14 @@
                 <w:lang w:eastAsia="et-EE"/>
               </w:rPr>
             </w:pPr>
-            <w:bookmarkStart w:id="102" w:name="_Toc431678087"/>
+            <w:bookmarkStart w:id="103" w:name="_Toc431678087"/>
             <w:r>
               <w:rPr>
                 <w:lang w:eastAsia="et-EE"/>
               </w:rPr>
               <w:t>1</w:t>
             </w:r>
-            <w:bookmarkEnd w:id="102"/>
+            <w:bookmarkEnd w:id="103"/>
           </w:p>
         </w:tc>
         <w:tc>
@@ -10093,14 +10217,14 @@
                 <w:lang w:eastAsia="et-EE"/>
               </w:rPr>
             </w:pPr>
-            <w:bookmarkStart w:id="103" w:name="_Toc431678088"/>
+            <w:bookmarkStart w:id="104" w:name="_Toc431678088"/>
             <w:r>
               <w:rPr>
                 <w:lang w:eastAsia="et-EE"/>
               </w:rPr>
               <w:t>2</w:t>
             </w:r>
-            <w:bookmarkEnd w:id="103"/>
+            <w:bookmarkEnd w:id="104"/>
           </w:p>
         </w:tc>
         <w:tc>
@@ -10119,14 +10243,14 @@
                 <w:lang w:eastAsia="et-EE"/>
               </w:rPr>
             </w:pPr>
-            <w:bookmarkStart w:id="104" w:name="_Toc431678089"/>
+            <w:bookmarkStart w:id="105" w:name="_Toc431678089"/>
             <w:r>
               <w:rPr>
                 <w:lang w:eastAsia="et-EE"/>
               </w:rPr>
               <w:t>4</w:t>
             </w:r>
-            <w:bookmarkEnd w:id="104"/>
+            <w:bookmarkEnd w:id="105"/>
           </w:p>
         </w:tc>
         <w:tc>
@@ -10145,14 +10269,14 @@
                 <w:lang w:eastAsia="et-EE"/>
               </w:rPr>
             </w:pPr>
-            <w:bookmarkStart w:id="105" w:name="_Toc431678090"/>
+            <w:bookmarkStart w:id="106" w:name="_Toc431678090"/>
             <w:r>
               <w:rPr>
                 <w:lang w:eastAsia="et-EE"/>
               </w:rPr>
               <w:t>13,72</w:t>
             </w:r>
-            <w:bookmarkEnd w:id="105"/>
+            <w:bookmarkEnd w:id="106"/>
           </w:p>
         </w:tc>
       </w:tr>
@@ -10194,14 +10318,14 @@
                 <w:lang w:eastAsia="et-EE"/>
               </w:rPr>
             </w:pPr>
-            <w:bookmarkStart w:id="106" w:name="_Toc431678091"/>
+            <w:bookmarkStart w:id="107" w:name="_Toc431678091"/>
             <w:r>
               <w:rPr>
                 <w:lang w:eastAsia="et-EE"/>
               </w:rPr>
               <w:t>23</w:t>
             </w:r>
-            <w:bookmarkEnd w:id="106"/>
+            <w:bookmarkEnd w:id="107"/>
           </w:p>
         </w:tc>
         <w:tc>
@@ -10220,14 +10344,14 @@
                 <w:lang w:eastAsia="et-EE"/>
               </w:rPr>
             </w:pPr>
-            <w:bookmarkStart w:id="107" w:name="_Toc431678092"/>
+            <w:bookmarkStart w:id="108" w:name="_Toc431678092"/>
             <w:r>
               <w:rPr>
                 <w:lang w:eastAsia="et-EE"/>
               </w:rPr>
               <w:t>2</w:t>
             </w:r>
-            <w:bookmarkEnd w:id="107"/>
+            <w:bookmarkEnd w:id="108"/>
           </w:p>
         </w:tc>
         <w:tc>
@@ -10246,14 +10370,14 @@
                 <w:lang w:eastAsia="et-EE"/>
               </w:rPr>
             </w:pPr>
-            <w:bookmarkStart w:id="108" w:name="_Toc431678093"/>
+            <w:bookmarkStart w:id="109" w:name="_Toc431678093"/>
             <w:r>
               <w:rPr>
                 <w:lang w:eastAsia="et-EE"/>
               </w:rPr>
               <w:t>3</w:t>
             </w:r>
-            <w:bookmarkEnd w:id="108"/>
+            <w:bookmarkEnd w:id="109"/>
           </w:p>
         </w:tc>
         <w:tc>
@@ -10272,14 +10396,14 @@
                 <w:lang w:eastAsia="et-EE"/>
               </w:rPr>
             </w:pPr>
-            <w:bookmarkStart w:id="109" w:name="_Toc431678094"/>
+            <w:bookmarkStart w:id="110" w:name="_Toc431678094"/>
             <w:r>
               <w:rPr>
                 <w:lang w:eastAsia="et-EE"/>
               </w:rPr>
               <w:t>4</w:t>
             </w:r>
-            <w:bookmarkEnd w:id="109"/>
+            <w:bookmarkEnd w:id="110"/>
           </w:p>
         </w:tc>
         <w:tc>
@@ -10298,14 +10422,14 @@
                 <w:lang w:eastAsia="et-EE"/>
               </w:rPr>
             </w:pPr>
-            <w:bookmarkStart w:id="110" w:name="_Toc431678095"/>
+            <w:bookmarkStart w:id="111" w:name="_Toc431678095"/>
             <w:r>
               <w:rPr>
                 <w:lang w:eastAsia="et-EE"/>
               </w:rPr>
               <w:t>13,72</w:t>
             </w:r>
-            <w:bookmarkEnd w:id="110"/>
+            <w:bookmarkEnd w:id="111"/>
           </w:p>
         </w:tc>
       </w:tr>
@@ -10347,14 +10471,14 @@
                 <w:lang w:eastAsia="et-EE"/>
               </w:rPr>
             </w:pPr>
-            <w:bookmarkStart w:id="111" w:name="_Toc431678096"/>
+            <w:bookmarkStart w:id="112" w:name="_Toc431678096"/>
             <w:r>
               <w:rPr>
                 <w:lang w:eastAsia="et-EE"/>
               </w:rPr>
               <w:t>24</w:t>
             </w:r>
-            <w:bookmarkEnd w:id="111"/>
+            <w:bookmarkEnd w:id="112"/>
           </w:p>
         </w:tc>
         <w:tc>
@@ -10373,14 +10497,14 @@
                 <w:lang w:eastAsia="et-EE"/>
               </w:rPr>
             </w:pPr>
-            <w:bookmarkStart w:id="112" w:name="_Toc431678097"/>
+            <w:bookmarkStart w:id="113" w:name="_Toc431678097"/>
             <w:r>
               <w:rPr>
                 <w:lang w:eastAsia="et-EE"/>
               </w:rPr>
               <w:t>0</w:t>
             </w:r>
-            <w:bookmarkEnd w:id="112"/>
+            <w:bookmarkEnd w:id="113"/>
           </w:p>
         </w:tc>
         <w:tc>
@@ -10399,14 +10523,14 @@
                 <w:lang w:eastAsia="et-EE"/>
               </w:rPr>
             </w:pPr>
-            <w:bookmarkStart w:id="113" w:name="_Toc431678098"/>
+            <w:bookmarkStart w:id="114" w:name="_Toc431678098"/>
             <w:r>
               <w:rPr>
                 <w:lang w:eastAsia="et-EE"/>
               </w:rPr>
               <w:t>4</w:t>
             </w:r>
-            <w:bookmarkEnd w:id="113"/>
+            <w:bookmarkEnd w:id="114"/>
           </w:p>
         </w:tc>
         <w:tc>
@@ -10425,14 +10549,14 @@
                 <w:lang w:eastAsia="et-EE"/>
               </w:rPr>
             </w:pPr>
-            <w:bookmarkStart w:id="114" w:name="_Toc431678099"/>
+            <w:bookmarkStart w:id="115" w:name="_Toc431678099"/>
             <w:r>
               <w:rPr>
                 <w:lang w:eastAsia="et-EE"/>
               </w:rPr>
               <w:t>1</w:t>
             </w:r>
-            <w:bookmarkEnd w:id="114"/>
+            <w:bookmarkEnd w:id="115"/>
           </w:p>
         </w:tc>
         <w:tc>
@@ -10451,14 +10575,14 @@
                 <w:lang w:eastAsia="et-EE"/>
               </w:rPr>
             </w:pPr>
-            <w:bookmarkStart w:id="115" w:name="_Toc431678100"/>
+            <w:bookmarkStart w:id="116" w:name="_Toc431678100"/>
             <w:r>
               <w:rPr>
                 <w:lang w:eastAsia="et-EE"/>
               </w:rPr>
               <w:t>3,43</w:t>
             </w:r>
-            <w:bookmarkEnd w:id="115"/>
+            <w:bookmarkEnd w:id="116"/>
           </w:p>
         </w:tc>
       </w:tr>
@@ -10500,14 +10624,14 @@
                 <w:lang w:eastAsia="et-EE"/>
               </w:rPr>
             </w:pPr>
-            <w:bookmarkStart w:id="116" w:name="_Toc431678101"/>
+            <w:bookmarkStart w:id="117" w:name="_Toc431678101"/>
             <w:r>
               <w:rPr>
                 <w:lang w:eastAsia="et-EE"/>
               </w:rPr>
               <w:t>25</w:t>
             </w:r>
-            <w:bookmarkEnd w:id="116"/>
+            <w:bookmarkEnd w:id="117"/>
           </w:p>
         </w:tc>
         <w:tc>
@@ -10526,14 +10650,14 @@
                 <w:lang w:eastAsia="et-EE"/>
               </w:rPr>
             </w:pPr>
-            <w:bookmarkStart w:id="117" w:name="_Toc431678102"/>
+            <w:bookmarkStart w:id="118" w:name="_Toc431678102"/>
             <w:r>
               <w:rPr>
                 <w:lang w:eastAsia="et-EE"/>
               </w:rPr>
               <w:t>1</w:t>
             </w:r>
-            <w:bookmarkEnd w:id="117"/>
+            <w:bookmarkEnd w:id="118"/>
           </w:p>
         </w:tc>
         <w:tc>
@@ -10552,14 +10676,14 @@
                 <w:lang w:eastAsia="et-EE"/>
               </w:rPr>
             </w:pPr>
-            <w:bookmarkStart w:id="118" w:name="_Toc431678103"/>
+            <w:bookmarkStart w:id="119" w:name="_Toc431678103"/>
             <w:r>
               <w:rPr>
                 <w:lang w:eastAsia="et-EE"/>
               </w:rPr>
               <w:t>0</w:t>
             </w:r>
-            <w:bookmarkEnd w:id="118"/>
+            <w:bookmarkEnd w:id="119"/>
           </w:p>
         </w:tc>
         <w:tc>
@@ -10578,14 +10702,14 @@
                 <w:lang w:eastAsia="et-EE"/>
               </w:rPr>
             </w:pPr>
-            <w:bookmarkStart w:id="119" w:name="_Toc431678104"/>
+            <w:bookmarkStart w:id="120" w:name="_Toc431678104"/>
             <w:r>
               <w:rPr>
                 <w:lang w:eastAsia="et-EE"/>
               </w:rPr>
               <w:t>2</w:t>
             </w:r>
-            <w:bookmarkEnd w:id="119"/>
+            <w:bookmarkEnd w:id="120"/>
           </w:p>
         </w:tc>
         <w:tc>
@@ -10604,14 +10728,14 @@
                 <w:lang w:eastAsia="et-EE"/>
               </w:rPr>
             </w:pPr>
-            <w:bookmarkStart w:id="120" w:name="_Toc431678105"/>
+            <w:bookmarkStart w:id="121" w:name="_Toc431678105"/>
             <w:r>
               <w:rPr>
                 <w:lang w:eastAsia="et-EE"/>
               </w:rPr>
               <w:t>6,86</w:t>
             </w:r>
-            <w:bookmarkEnd w:id="120"/>
+            <w:bookmarkEnd w:id="121"/>
           </w:p>
         </w:tc>
       </w:tr>
@@ -10934,7 +11058,7 @@
           <w:lang w:val="en-GB"/>
         </w:rPr>
       </w:pPr>
-      <w:bookmarkStart w:id="121" w:name="_Toc431678374"/>
+      <w:bookmarkStart w:id="122" w:name="_Toc431736868"/>
       <w:r>
         <w:rPr>
           <w:lang w:val="en-GB"/>
@@ -10942,7 +11066,7 @@
         <w:lastRenderedPageBreak/>
         <w:t>Example 2</w:t>
       </w:r>
-      <w:bookmarkEnd w:id="121"/>
+      <w:bookmarkEnd w:id="122"/>
     </w:p>
     <w:p>
       <w:pPr>
@@ -15282,7 +15406,7 @@
       </w:pPr>
     </w:p>
     <w:sectPr>
-      <w:footerReference w:type="default" r:id="rId18"/>
+      <w:footerReference w:type="default" r:id="rId20"/>
       <w:pgSz w:w="11906" w:h="16838"/>
       <w:pgMar w:top="709" w:right="1417" w:bottom="993" w:left="1417" w:header="708" w:footer="708" w:gutter="0"/>
       <w:cols w:space="708"/>
@@ -15355,7 +15479,7 @@
           <w:rPr>
             <w:noProof/>
           </w:rPr>
-          <w:t>5</w:t>
+          <w:t>6</w:t>
         </w:r>
         <w:r>
           <w:rPr>
@@ -16030,6 +16154,7 @@
   <w:style w:type="character" w:default="1" w:styleId="DefaultParagraphFont">
     <w:name w:val="Default Paragraph Font"/>
     <w:uiPriority w:val="1"/>
+    <w:semiHidden/>
     <w:unhideWhenUsed/>
   </w:style>
   <w:style w:type="table" w:default="1" w:styleId="TableNormal">
@@ -16668,6 +16793,7 @@
   <w:style w:type="character" w:default="1" w:styleId="DefaultParagraphFont">
     <w:name w:val="Default Paragraph Font"/>
     <w:uiPriority w:val="1"/>
+    <w:semiHidden/>
     <w:unhideWhenUsed/>
   </w:style>
   <w:style w:type="table" w:default="1" w:styleId="TableNormal">
@@ -17364,7 +17490,7 @@
 </file>
 
 <file path=customXml/itemProps1.xml><?xml version="1.0" encoding="utf-8"?>
-<ds:datastoreItem xmlns:ds="http://schemas.openxmlformats.org/officeDocument/2006/customXml" ds:itemID="{4CCAFE9B-FC09-41C9-B4F0-9B9BE1CC753B}">
+<ds:datastoreItem xmlns:ds="http://schemas.openxmlformats.org/officeDocument/2006/customXml" ds:itemID="{62E68F89-FA54-4EC3-A97D-590514424581}">
   <ds:schemaRefs>
     <ds:schemaRef ds:uri="http://schemas.openxmlformats.org/officeDocument/2006/bibliography"/>
   </ds:schemaRefs>

</xml_diff>